<commit_message>
Renamed the newDeployments reports to newData
</commit_message>
<xml_diff>
--- a/report/ACORN_ReportTemplates_v2.0.docx
+++ b/report/ACORN_ReportTemplates_v2.0.docx
@@ -298,7 +298,7 @@
                 <w:pPr>
                   <w:keepNext/>
                   <w:keepLines/>
-                  <w:spacing w:before="200" w:line="276" w:lineRule="auto"/>
+                  <w:spacing w:before="200" w:after="200" w:line="276" w:lineRule="auto"/>
                   <w:outlineLvl w:val="4"/>
                 </w:pPr>
               </w:pPrChange>
@@ -401,7 +401,9 @@
                 <w:szCs w:val="24"/>
               </w:rPr>
               <w:pPrChange w:id="8" w:author="Xavier Hoenner" w:date="2014-06-02T16:00:00Z">
-                <w:pPr/>
+                <w:pPr>
+                  <w:spacing w:after="200" w:line="276" w:lineRule="auto"/>
+                </w:pPr>
               </w:pPrChange>
             </w:pPr>
             <w:r>
@@ -4485,8 +4487,38 @@
         <w:rPr>
           <w:u w:val="none"/>
         </w:rPr>
-        <w:t>_newDeployments’</w:t>
-      </w:r>
+        <w:t>_</w:t>
+      </w:r>
+      <w:del w:id="306" w:author="Xavier Hoenner" w:date="2014-06-16T14:46:00Z">
+        <w:r>
+          <w:rPr>
+            <w:u w:val="none"/>
+          </w:rPr>
+          <w:delText>newDeployments’</w:delText>
+        </w:r>
+      </w:del>
+      <w:ins w:id="307" w:author="Xavier Hoenner" w:date="2014-06-16T14:46:00Z">
+        <w:r>
+          <w:rPr>
+            <w:u w:val="none"/>
+          </w:rPr>
+          <w:t>newD</w:t>
+        </w:r>
+        <w:r>
+          <w:rPr>
+            <w:u w:val="none"/>
+          </w:rPr>
+          <w:t>ata</w:t>
+        </w:r>
+        <w:bookmarkStart w:id="308" w:name="_GoBack"/>
+        <w:bookmarkEnd w:id="308"/>
+        <w:r>
+          <w:rPr>
+            <w:u w:val="none"/>
+          </w:rPr>
+          <w:t>’</w:t>
+        </w:r>
+      </w:ins>
     </w:p>
     <w:p>
       <w:pPr>
@@ -4588,7 +4620,7 @@
                 <w:szCs w:val="24"/>
               </w:rPr>
             </w:pPr>
-            <w:ins w:id="306" w:author="Xavier Hoenner" w:date="2014-05-30T14:16:00Z">
+            <w:ins w:id="309" w:author="Xavier Hoenner" w:date="2014-05-30T14:16:00Z">
               <w:r>
                 <w:rPr>
                   <w:szCs w:val="24"/>
@@ -4602,7 +4634,7 @@
                 <w:t>.emii.org.au</w:t>
               </w:r>
             </w:ins>
-            <w:del w:id="307" w:author="Xavier Hoenner" w:date="2014-05-30T14:16:00Z">
+            <w:del w:id="310" w:author="Xavier Hoenner" w:date="2014-05-30T14:16:00Z">
               <w:r>
                 <w:rPr>
                   <w:szCs w:val="24"/>
@@ -4656,7 +4688,7 @@
                 <w:szCs w:val="24"/>
               </w:rPr>
             </w:pPr>
-            <w:ins w:id="308" w:author="Xavier Hoenner" w:date="2014-05-30T14:16:00Z">
+            <w:ins w:id="311" w:author="Xavier Hoenner" w:date="2014-05-30T14:16:00Z">
               <w:r>
                 <w:rPr>
                   <w:szCs w:val="24"/>
@@ -4664,7 +4696,7 @@
                 <w:t>harvest</w:t>
               </w:r>
             </w:ins>
-            <w:del w:id="309" w:author="Xavier Hoenner" w:date="2014-05-30T14:16:00Z">
+            <w:del w:id="312" w:author="Xavier Hoenner" w:date="2014-05-30T14:16:00Z">
               <w:r>
                 <w:rPr>
                   <w:szCs w:val="24"/>
@@ -4706,7 +4738,7 @@
                 <w:szCs w:val="24"/>
               </w:rPr>
             </w:pPr>
-            <w:ins w:id="310" w:author="Xavier Hoenner" w:date="2014-05-30T14:16:00Z">
+            <w:ins w:id="313" w:author="Xavier Hoenner" w:date="2014-05-30T14:16:00Z">
               <w:r>
                 <w:rPr>
                   <w:szCs w:val="24"/>
@@ -4714,7 +4746,7 @@
                 <w:t>reporting</w:t>
               </w:r>
             </w:ins>
-            <w:del w:id="311" w:author="Xavier Hoenner" w:date="2014-05-30T14:16:00Z">
+            <w:del w:id="314" w:author="Xavier Hoenner" w:date="2014-05-30T14:16:00Z">
               <w:r>
                 <w:rPr>
                   <w:szCs w:val="24"/>
@@ -4783,12 +4815,12 @@
       <w:r>
         <w:t>List all data for which ‘</w:t>
       </w:r>
-      <w:del w:id="312" w:author="Xavier Hoenner" w:date="2014-05-30T14:52:00Z">
+      <w:del w:id="315" w:author="Xavier Hoenner" w:date="2014-05-30T14:52:00Z">
         <w:r>
           <w:delText>last_qc_date’</w:delText>
         </w:r>
       </w:del>
-      <w:ins w:id="313" w:author="Xavier Hoenner" w:date="2014-05-30T14:52:00Z">
+      <w:ins w:id="316" w:author="Xavier Hoenner" w:date="2014-05-30T14:52:00Z">
         <w:r>
           <w:t>time_end’</w:t>
         </w:r>
@@ -4813,7 +4845,7 @@
       <w:r>
         <w:t xml:space="preserve"> None, data are already sorted</w:t>
       </w:r>
-      <w:del w:id="314" w:author="Xavier Hoenner" w:date="2014-05-30T14:50:00Z">
+      <w:del w:id="317" w:author="Xavier Hoenner" w:date="2014-05-30T14:50:00Z">
         <w:r>
           <w:delText xml:space="preserve"> by ASCENDING ‘</w:delText>
         </w:r>
@@ -4847,12 +4879,12 @@
       <w:r>
         <w:t xml:space="preserve"> </w:t>
       </w:r>
-      <w:ins w:id="315" w:author="Xavier Hoenner" w:date="2014-05-30T14:50:00Z">
+      <w:ins w:id="318" w:author="Xavier Hoenner" w:date="2014-05-30T14:50:00Z">
         <w:r>
           <w:t>Group by ‘data_type’, sub-group by ‘site’.</w:t>
         </w:r>
       </w:ins>
-      <w:del w:id="316" w:author="Xavier Hoenner" w:date="2014-05-30T14:50:00Z">
+      <w:del w:id="319" w:author="Xavier Hoenner" w:date="2014-05-30T14:50:00Z">
         <w:r>
           <w:delText>Group by ‘site’</w:delText>
         </w:r>
@@ -4865,15 +4897,14 @@
       <w:pPr>
         <w:ind w:left="993" w:hanging="993"/>
         <w:rPr>
-          <w:ins w:id="317" w:author="Xavier Hoenner" w:date="2014-05-30T14:50:00Z"/>
+          <w:ins w:id="320" w:author="Xavier Hoenner" w:date="2014-05-30T14:50:00Z"/>
         </w:rPr>
       </w:pPr>
-      <w:ins w:id="318" w:author="Xavier Hoenner" w:date="2014-05-30T14:50:00Z">
+      <w:ins w:id="321" w:author="Xavier Hoenner" w:date="2014-05-30T14:50:00Z">
         <w:r>
           <w:rPr>
             <w:u w:val="single"/>
           </w:rPr>
-          <w:lastRenderedPageBreak/>
           <w:t>Footnote:</w:t>
         </w:r>
         <w:r>
@@ -5157,10 +5188,10 @@
       <w:pPr>
         <w:ind w:left="993" w:hanging="993"/>
         <w:rPr>
-          <w:del w:id="319" w:author="Xavier Hoenner" w:date="2014-05-30T14:50:00Z"/>
+          <w:del w:id="322" w:author="Xavier Hoenner" w:date="2014-05-30T14:50:00Z"/>
         </w:rPr>
       </w:pPr>
-      <w:del w:id="320" w:author="Xavier Hoenner" w:date="2014-05-30T14:50:00Z">
+      <w:del w:id="323" w:author="Xavier Hoenner" w:date="2014-05-30T14:50:00Z">
         <w:r>
           <w:rPr>
             <w:u w:val="single"/>
@@ -5234,49 +5265,49 @@
           <w:delText xml:space="preserve">Percentage of non quality controlled radial data available </w:delText>
         </w:r>
       </w:del>
-      <w:del w:id="321" w:author="Xavier Hoenner" w:date="2013-07-11T15:38:00Z">
+      <w:del w:id="324" w:author="Xavier Hoenner" w:date="2013-07-11T15:38:00Z">
         <w:r>
           <w:delText>in the ‘Opendap’ folder</w:delText>
-        </w:r>
-      </w:del>
-      <w:del w:id="322" w:author="Xavier Hoenner" w:date="2013-07-11T12:49:00Z">
-        <w:r>
-          <w:delText xml:space="preserve"> of the Data Fabric</w:delText>
-        </w:r>
-      </w:del>
-      <w:del w:id="323" w:author="Xavier Hoenner" w:date="2014-05-30T14:50:00Z">
-        <w:r>
-          <w:delText>.</w:delText>
-        </w:r>
-        <w:r>
-          <w:br/>
-        </w:r>
-        <w:r>
-          <w:rPr>
-            <w:b/>
-          </w:rPr>
-          <w:delText>‘% non QC’d grid’</w:delText>
-        </w:r>
-        <w:r>
-          <w:delText xml:space="preserve">: Percentage of non quality controlled one-hour average gridded data available </w:delText>
-        </w:r>
-      </w:del>
-      <w:del w:id="324" w:author="Xavier Hoenner" w:date="2013-07-11T15:39:00Z">
-        <w:r>
-          <w:delText xml:space="preserve">in the ‘Opendap’ folder </w:delText>
         </w:r>
       </w:del>
       <w:del w:id="325" w:author="Xavier Hoenner" w:date="2013-07-11T12:49:00Z">
         <w:r>
+          <w:delText xml:space="preserve"> of the Data Fabric</w:delText>
+        </w:r>
+      </w:del>
+      <w:del w:id="326" w:author="Xavier Hoenner" w:date="2014-05-30T14:50:00Z">
+        <w:r>
+          <w:delText>.</w:delText>
+        </w:r>
+        <w:r>
+          <w:br/>
+        </w:r>
+        <w:r>
+          <w:rPr>
+            <w:b/>
+          </w:rPr>
+          <w:delText>‘% non QC’d grid’</w:delText>
+        </w:r>
+        <w:r>
+          <w:delText xml:space="preserve">: Percentage of non quality controlled one-hour average gridded data available </w:delText>
+        </w:r>
+      </w:del>
+      <w:del w:id="327" w:author="Xavier Hoenner" w:date="2013-07-11T15:39:00Z">
+        <w:r>
+          <w:delText xml:space="preserve">in the ‘Opendap’ folder </w:delText>
+        </w:r>
+      </w:del>
+      <w:del w:id="328" w:author="Xavier Hoenner" w:date="2013-07-11T12:49:00Z">
+        <w:r>
           <w:delText xml:space="preserve">of the Data Fabric </w:delText>
         </w:r>
       </w:del>
-      <w:del w:id="326" w:author="Xavier Hoenner" w:date="2013-07-11T15:39:00Z">
+      <w:del w:id="329" w:author="Xavier Hoenner" w:date="2013-07-11T15:39:00Z">
         <w:r>
           <w:delText>and on the IMOS portal</w:delText>
         </w:r>
       </w:del>
-      <w:del w:id="327" w:author="Xavier Hoenner" w:date="2014-05-30T14:50:00Z">
+      <w:del w:id="330" w:author="Xavier Hoenner" w:date="2014-05-30T14:50:00Z">
         <w:r>
           <w:delText>.</w:delText>
         </w:r>
@@ -5332,7 +5363,7 @@
           <w:br/>
         </w:r>
       </w:del>
-      <w:del w:id="328" w:author="Xavier Hoenner" w:date="2013-07-15T14:55:00Z">
+      <w:del w:id="331" w:author="Xavier Hoenner" w:date="2013-07-15T14:55:00Z">
         <w:r>
           <w:rPr>
             <w:b/>
@@ -5382,7 +5413,7 @@
           <w:br/>
         </w:r>
       </w:del>
-      <w:del w:id="329" w:author="Xavier Hoenner" w:date="2014-05-30T14:50:00Z">
+      <w:del w:id="332" w:author="Xavier Hoenner" w:date="2014-05-30T14:50:00Z">
         <w:r>
           <w:rPr>
             <w:b/>
@@ -5433,7 +5464,7 @@
     <w:p>
       <w:pPr>
         <w:rPr>
-          <w:del w:id="330" w:author="Xavier Hoenner" w:date="2014-05-30T14:52:00Z"/>
+          <w:del w:id="333" w:author="Xavier Hoenner" w:date="2014-05-30T14:52:00Z"/>
           <w:b/>
         </w:rPr>
       </w:pPr>
@@ -5442,10 +5473,10 @@
       <w:pPr>
         <w:pStyle w:val="Heading2"/>
         <w:rPr>
-          <w:del w:id="331" w:author="Xavier Hoenner" w:date="2014-05-30T14:52:00Z"/>
+          <w:del w:id="334" w:author="Xavier Hoenner" w:date="2014-05-30T14:52:00Z"/>
         </w:rPr>
       </w:pPr>
-      <w:del w:id="332" w:author="Xavier Hoenner" w:date="2014-05-30T14:52:00Z">
+      <w:del w:id="335" w:author="Xavier Hoenner" w:date="2014-05-30T14:52:00Z">
         <w:r>
           <w:delText>1.</w:delText>
         </w:r>
@@ -5463,65 +5494,6 @@
         </w:r>
         <w:r>
           <w:delText>report – Data with missing information</w:delText>
-        </w:r>
-      </w:del>
-    </w:p>
-    <w:p>
-      <w:pPr>
-        <w:pStyle w:val="Heading3"/>
-        <w:spacing w:line="360" w:lineRule="auto"/>
-        <w:ind w:left="720"/>
-        <w:rPr>
-          <w:del w:id="333" w:author="Xavier Hoenner" w:date="2014-05-30T14:52:00Z"/>
-        </w:rPr>
-        <w:pPrChange w:id="334" w:author="Xavier Hoenner" w:date="2014-05-30T14:52:00Z">
-          <w:pPr>
-            <w:pStyle w:val="Heading3"/>
-          </w:pPr>
-        </w:pPrChange>
-      </w:pPr>
-      <w:del w:id="335" w:author="Xavier Hoenner" w:date="2014-05-30T14:52:00Z">
-        <w:r>
-          <w:rPr>
-            <w:b w:val="0"/>
-          </w:rPr>
-          <w:delText>Filename:</w:delText>
-        </w:r>
-        <w:r>
-          <w:rPr>
-            <w:u w:val="none"/>
-          </w:rPr>
-          <w:delText xml:space="preserve"> ‘</w:delText>
-        </w:r>
-        <w:r>
-          <w:rPr>
-            <w:u w:val="none"/>
-          </w:rPr>
-          <w:delText>C</w:delText>
-        </w:r>
-        <w:r>
-          <w:rPr>
-            <w:u w:val="none"/>
-          </w:rPr>
-          <w:delText>_ACORN</w:delText>
-        </w:r>
-        <w:r>
-          <w:rPr>
-            <w:u w:val="none"/>
-          </w:rPr>
-          <w:delText>_Missing</w:delText>
-        </w:r>
-        <w:r>
-          <w:rPr>
-            <w:u w:val="none"/>
-          </w:rPr>
-          <w:delText>Metadata</w:delText>
-        </w:r>
-        <w:r>
-          <w:rPr>
-            <w:u w:val="none"/>
-          </w:rPr>
-          <w:delText>’</w:delText>
         </w:r>
       </w:del>
     </w:p>
@@ -5532,7 +5504,6 @@
         <w:ind w:left="720"/>
         <w:rPr>
           <w:del w:id="336" w:author="Xavier Hoenner" w:date="2014-05-30T14:52:00Z"/>
-          <w:u w:val="none"/>
         </w:rPr>
         <w:pPrChange w:id="337" w:author="Xavier Hoenner" w:date="2014-05-30T14:52:00Z">
           <w:pPr>
@@ -5541,6 +5512,66 @@
         </w:pPrChange>
       </w:pPr>
       <w:del w:id="338" w:author="Xavier Hoenner" w:date="2014-05-30T14:52:00Z">
+        <w:r>
+          <w:rPr>
+            <w:b w:val="0"/>
+          </w:rPr>
+          <w:delText>Filename:</w:delText>
+        </w:r>
+        <w:r>
+          <w:rPr>
+            <w:u w:val="none"/>
+          </w:rPr>
+          <w:delText xml:space="preserve"> ‘</w:delText>
+        </w:r>
+        <w:r>
+          <w:rPr>
+            <w:u w:val="none"/>
+          </w:rPr>
+          <w:delText>C</w:delText>
+        </w:r>
+        <w:r>
+          <w:rPr>
+            <w:u w:val="none"/>
+          </w:rPr>
+          <w:delText>_ACORN</w:delText>
+        </w:r>
+        <w:r>
+          <w:rPr>
+            <w:u w:val="none"/>
+          </w:rPr>
+          <w:delText>_Missing</w:delText>
+        </w:r>
+        <w:r>
+          <w:rPr>
+            <w:u w:val="none"/>
+          </w:rPr>
+          <w:delText>Metadata</w:delText>
+        </w:r>
+        <w:r>
+          <w:rPr>
+            <w:u w:val="none"/>
+          </w:rPr>
+          <w:delText>’</w:delText>
+        </w:r>
+      </w:del>
+    </w:p>
+    <w:p>
+      <w:pPr>
+        <w:pStyle w:val="Heading3"/>
+        <w:spacing w:line="360" w:lineRule="auto"/>
+        <w:ind w:left="720"/>
+        <w:rPr>
+          <w:del w:id="339" w:author="Xavier Hoenner" w:date="2014-05-30T14:52:00Z"/>
+          <w:u w:val="none"/>
+        </w:rPr>
+        <w:pPrChange w:id="340" w:author="Xavier Hoenner" w:date="2014-05-30T14:52:00Z">
+          <w:pPr>
+            <w:pStyle w:val="Heading3"/>
+          </w:pPr>
+        </w:pPrChange>
+      </w:pPr>
+      <w:del w:id="341" w:author="Xavier Hoenner" w:date="2014-05-30T14:52:00Z">
         <w:r>
           <w:br/>
         </w:r>
@@ -5616,9 +5647,9 @@
         <w:ind w:left="720"/>
         <w:outlineLvl w:val="1"/>
         <w:rPr>
-          <w:del w:id="339" w:author="Xavier Hoenner" w:date="2014-05-30T14:52:00Z"/>
+          <w:del w:id="342" w:author="Xavier Hoenner" w:date="2014-05-30T14:52:00Z"/>
         </w:rPr>
-        <w:pPrChange w:id="340" w:author="Xavier Hoenner" w:date="2014-05-30T14:52:00Z">
+        <w:pPrChange w:id="343" w:author="Xavier Hoenner" w:date="2014-05-30T14:52:00Z">
           <w:pPr/>
         </w:pPrChange>
       </w:pPr>
@@ -5631,13 +5662,13 @@
         <w:ind w:left="720"/>
         <w:outlineLvl w:val="1"/>
         <w:rPr>
-          <w:del w:id="341" w:author="Xavier Hoenner" w:date="2014-05-30T14:52:00Z"/>
+          <w:del w:id="344" w:author="Xavier Hoenner" w:date="2014-05-30T14:52:00Z"/>
         </w:rPr>
-        <w:pPrChange w:id="342" w:author="Xavier Hoenner" w:date="2014-05-30T14:52:00Z">
+        <w:pPrChange w:id="345" w:author="Xavier Hoenner" w:date="2014-05-30T14:52:00Z">
           <w:pPr/>
         </w:pPrChange>
       </w:pPr>
-      <w:del w:id="343" w:author="Xavier Hoenner" w:date="2014-05-30T14:52:00Z">
+      <w:del w:id="346" w:author="Xavier Hoenner" w:date="2014-05-30T14:52:00Z">
         <w:r>
           <w:rPr>
             <w:u w:val="single"/>
@@ -5658,7 +5689,7 @@
       </w:tblGrid>
       <w:tr>
         <w:trPr>
-          <w:del w:id="344" w:author="Xavier Hoenner" w:date="2014-05-30T14:52:00Z"/>
+          <w:del w:id="347" w:author="Xavier Hoenner" w:date="2014-05-30T14:52:00Z"/>
         </w:trPr>
         <w:tc>
           <w:tcPr>
@@ -5672,17 +5703,17 @@
               <w:ind w:left="720"/>
               <w:outlineLvl w:val="1"/>
               <w:rPr>
-                <w:del w:id="345" w:author="Xavier Hoenner" w:date="2014-05-30T14:52:00Z"/>
+                <w:del w:id="348" w:author="Xavier Hoenner" w:date="2014-05-30T14:52:00Z"/>
                 <w:b/>
                 <w:szCs w:val="24"/>
               </w:rPr>
-              <w:pPrChange w:id="346" w:author="Xavier Hoenner" w:date="2014-05-30T14:52:00Z">
+              <w:pPrChange w:id="349" w:author="Xavier Hoenner" w:date="2014-05-30T14:52:00Z">
                 <w:pPr>
                   <w:spacing w:after="200" w:line="276" w:lineRule="auto"/>
                 </w:pPr>
               </w:pPrChange>
             </w:pPr>
-            <w:del w:id="347" w:author="Xavier Hoenner" w:date="2014-05-30T14:52:00Z">
+            <w:del w:id="350" w:author="Xavier Hoenner" w:date="2014-05-30T14:52:00Z">
               <w:r>
                 <w:rPr>
                   <w:b/>
@@ -5705,21 +5736,21 @@
               <w:ind w:left="720"/>
               <w:outlineLvl w:val="1"/>
               <w:rPr>
-                <w:del w:id="348" w:author="Xavier Hoenner" w:date="2014-05-30T14:52:00Z"/>
+                <w:del w:id="351" w:author="Xavier Hoenner" w:date="2014-05-30T14:52:00Z"/>
                 <w:rFonts w:asciiTheme="majorHAnsi" w:eastAsiaTheme="majorEastAsia" w:hAnsiTheme="majorHAnsi" w:cstheme="majorBidi"/>
                 <w:color w:val="243F60" w:themeColor="accent1" w:themeShade="7F"/>
                 <w:szCs w:val="24"/>
               </w:rPr>
-              <w:pPrChange w:id="349" w:author="Xavier Hoenner" w:date="2014-05-30T14:52:00Z">
+              <w:pPrChange w:id="352" w:author="Xavier Hoenner" w:date="2014-05-30T14:52:00Z">
                 <w:pPr>
                   <w:keepNext/>
                   <w:keepLines/>
-                  <w:spacing w:before="200" w:line="276" w:lineRule="auto"/>
+                  <w:spacing w:before="200" w:after="200" w:line="276" w:lineRule="auto"/>
                   <w:outlineLvl w:val="4"/>
                 </w:pPr>
               </w:pPrChange>
             </w:pPr>
-            <w:del w:id="350" w:author="Xavier Hoenner" w:date="2014-05-30T14:16:00Z">
+            <w:del w:id="353" w:author="Xavier Hoenner" w:date="2014-05-30T14:16:00Z">
               <w:r>
                 <w:rPr>
                   <w:szCs w:val="24"/>
@@ -5744,7 +5775,7 @@
       </w:tr>
       <w:tr>
         <w:trPr>
-          <w:del w:id="351" w:author="Xavier Hoenner" w:date="2014-05-30T14:52:00Z"/>
+          <w:del w:id="354" w:author="Xavier Hoenner" w:date="2014-05-30T14:52:00Z"/>
         </w:trPr>
         <w:tc>
           <w:tcPr>
@@ -5758,22 +5789,22 @@
               <w:ind w:left="720"/>
               <w:outlineLvl w:val="1"/>
               <w:rPr>
-                <w:del w:id="352" w:author="Xavier Hoenner" w:date="2014-05-30T14:52:00Z"/>
+                <w:del w:id="355" w:author="Xavier Hoenner" w:date="2014-05-30T14:52:00Z"/>
                 <w:rFonts w:asciiTheme="majorHAnsi" w:eastAsiaTheme="majorEastAsia" w:hAnsiTheme="majorHAnsi" w:cstheme="majorBidi"/>
                 <w:b/>
                 <w:color w:val="243F60" w:themeColor="accent1" w:themeShade="7F"/>
                 <w:szCs w:val="24"/>
               </w:rPr>
-              <w:pPrChange w:id="353" w:author="Xavier Hoenner" w:date="2014-05-30T14:52:00Z">
+              <w:pPrChange w:id="356" w:author="Xavier Hoenner" w:date="2014-05-30T14:52:00Z">
                 <w:pPr>
                   <w:keepNext/>
                   <w:keepLines/>
-                  <w:spacing w:before="200" w:line="276" w:lineRule="auto"/>
+                  <w:spacing w:before="200" w:after="200" w:line="276" w:lineRule="auto"/>
                   <w:outlineLvl w:val="4"/>
                 </w:pPr>
               </w:pPrChange>
             </w:pPr>
-            <w:del w:id="354" w:author="Xavier Hoenner" w:date="2014-05-30T14:52:00Z">
+            <w:del w:id="357" w:author="Xavier Hoenner" w:date="2014-05-30T14:52:00Z">
               <w:r>
                 <w:rPr>
                   <w:b/>
@@ -5796,21 +5827,21 @@
               <w:ind w:left="720"/>
               <w:outlineLvl w:val="1"/>
               <w:rPr>
-                <w:del w:id="355" w:author="Xavier Hoenner" w:date="2014-05-30T14:52:00Z"/>
+                <w:del w:id="358" w:author="Xavier Hoenner" w:date="2014-05-30T14:52:00Z"/>
                 <w:rFonts w:asciiTheme="majorHAnsi" w:eastAsiaTheme="majorEastAsia" w:hAnsiTheme="majorHAnsi" w:cstheme="majorBidi"/>
                 <w:color w:val="243F60" w:themeColor="accent1" w:themeShade="7F"/>
                 <w:szCs w:val="24"/>
               </w:rPr>
-              <w:pPrChange w:id="356" w:author="Xavier Hoenner" w:date="2014-05-30T14:52:00Z">
+              <w:pPrChange w:id="359" w:author="Xavier Hoenner" w:date="2014-05-30T14:52:00Z">
                 <w:pPr>
                   <w:keepNext/>
                   <w:keepLines/>
-                  <w:spacing w:before="200" w:line="276" w:lineRule="auto"/>
+                  <w:spacing w:before="200" w:after="200" w:line="276" w:lineRule="auto"/>
                   <w:outlineLvl w:val="4"/>
                 </w:pPr>
               </w:pPrChange>
             </w:pPr>
-            <w:del w:id="357" w:author="Xavier Hoenner" w:date="2014-05-30T14:16:00Z">
+            <w:del w:id="360" w:author="Xavier Hoenner" w:date="2014-05-30T14:16:00Z">
               <w:r>
                 <w:rPr>
                   <w:szCs w:val="24"/>
@@ -5823,7 +5854,7 @@
       </w:tr>
       <w:tr>
         <w:trPr>
-          <w:del w:id="358" w:author="Xavier Hoenner" w:date="2014-05-30T14:52:00Z"/>
+          <w:del w:id="361" w:author="Xavier Hoenner" w:date="2014-05-30T14:52:00Z"/>
         </w:trPr>
         <w:tc>
           <w:tcPr>
@@ -5837,22 +5868,22 @@
               <w:ind w:left="720"/>
               <w:outlineLvl w:val="1"/>
               <w:rPr>
-                <w:del w:id="359" w:author="Xavier Hoenner" w:date="2014-05-30T14:52:00Z"/>
+                <w:del w:id="362" w:author="Xavier Hoenner" w:date="2014-05-30T14:52:00Z"/>
                 <w:rFonts w:asciiTheme="majorHAnsi" w:eastAsiaTheme="majorEastAsia" w:hAnsiTheme="majorHAnsi" w:cstheme="majorBidi"/>
                 <w:b/>
                 <w:color w:val="243F60" w:themeColor="accent1" w:themeShade="7F"/>
                 <w:szCs w:val="24"/>
               </w:rPr>
-              <w:pPrChange w:id="360" w:author="Xavier Hoenner" w:date="2014-05-30T14:52:00Z">
+              <w:pPrChange w:id="363" w:author="Xavier Hoenner" w:date="2014-05-30T14:52:00Z">
                 <w:pPr>
                   <w:keepNext/>
                   <w:keepLines/>
-                  <w:spacing w:before="200" w:line="276" w:lineRule="auto"/>
+                  <w:spacing w:before="200" w:after="200" w:line="276" w:lineRule="auto"/>
                   <w:outlineLvl w:val="4"/>
                 </w:pPr>
               </w:pPrChange>
             </w:pPr>
-            <w:del w:id="361" w:author="Xavier Hoenner" w:date="2014-05-30T14:52:00Z">
+            <w:del w:id="364" w:author="Xavier Hoenner" w:date="2014-05-30T14:52:00Z">
               <w:r>
                 <w:rPr>
                   <w:b/>
@@ -5875,21 +5906,21 @@
               <w:ind w:left="720"/>
               <w:outlineLvl w:val="1"/>
               <w:rPr>
-                <w:del w:id="362" w:author="Xavier Hoenner" w:date="2014-05-30T14:52:00Z"/>
+                <w:del w:id="365" w:author="Xavier Hoenner" w:date="2014-05-30T14:52:00Z"/>
                 <w:rFonts w:asciiTheme="majorHAnsi" w:eastAsiaTheme="majorEastAsia" w:hAnsiTheme="majorHAnsi" w:cstheme="majorBidi"/>
                 <w:color w:val="243F60" w:themeColor="accent1" w:themeShade="7F"/>
                 <w:szCs w:val="24"/>
               </w:rPr>
-              <w:pPrChange w:id="363" w:author="Xavier Hoenner" w:date="2014-05-30T14:52:00Z">
+              <w:pPrChange w:id="366" w:author="Xavier Hoenner" w:date="2014-05-30T14:52:00Z">
                 <w:pPr>
                   <w:keepNext/>
                   <w:keepLines/>
-                  <w:spacing w:before="200" w:line="276" w:lineRule="auto"/>
+                  <w:spacing w:before="200" w:after="200" w:line="276" w:lineRule="auto"/>
                   <w:outlineLvl w:val="4"/>
                 </w:pPr>
               </w:pPrChange>
             </w:pPr>
-            <w:del w:id="364" w:author="Xavier Hoenner" w:date="2014-05-30T14:16:00Z">
+            <w:del w:id="367" w:author="Xavier Hoenner" w:date="2014-05-30T14:16:00Z">
               <w:r>
                 <w:rPr>
                   <w:szCs w:val="24"/>
@@ -5902,7 +5933,7 @@
       </w:tr>
       <w:tr>
         <w:trPr>
-          <w:del w:id="365" w:author="Xavier Hoenner" w:date="2014-05-30T14:52:00Z"/>
+          <w:del w:id="368" w:author="Xavier Hoenner" w:date="2014-05-30T14:52:00Z"/>
         </w:trPr>
         <w:tc>
           <w:tcPr>
@@ -5916,17 +5947,17 @@
               <w:ind w:left="720"/>
               <w:outlineLvl w:val="1"/>
               <w:rPr>
-                <w:del w:id="366" w:author="Xavier Hoenner" w:date="2014-05-30T14:52:00Z"/>
+                <w:del w:id="369" w:author="Xavier Hoenner" w:date="2014-05-30T14:52:00Z"/>
                 <w:b/>
                 <w:szCs w:val="24"/>
               </w:rPr>
-              <w:pPrChange w:id="367" w:author="Xavier Hoenner" w:date="2014-05-30T14:52:00Z">
+              <w:pPrChange w:id="370" w:author="Xavier Hoenner" w:date="2014-05-30T14:52:00Z">
                 <w:pPr>
                   <w:spacing w:after="200" w:line="276" w:lineRule="auto"/>
                 </w:pPr>
               </w:pPrChange>
             </w:pPr>
-            <w:del w:id="368" w:author="Xavier Hoenner" w:date="2014-05-30T14:52:00Z">
+            <w:del w:id="371" w:author="Xavier Hoenner" w:date="2014-05-30T14:52:00Z">
               <w:r>
                 <w:rPr>
                   <w:b/>
@@ -5949,21 +5980,21 @@
               <w:ind w:left="720"/>
               <w:outlineLvl w:val="1"/>
               <w:rPr>
-                <w:del w:id="369" w:author="Xavier Hoenner" w:date="2014-05-30T14:52:00Z"/>
+                <w:del w:id="372" w:author="Xavier Hoenner" w:date="2014-05-30T14:52:00Z"/>
                 <w:rFonts w:asciiTheme="majorHAnsi" w:eastAsiaTheme="majorEastAsia" w:hAnsiTheme="majorHAnsi" w:cstheme="majorBidi"/>
                 <w:color w:val="243F60" w:themeColor="accent1" w:themeShade="7F"/>
                 <w:szCs w:val="24"/>
               </w:rPr>
-              <w:pPrChange w:id="370" w:author="Xavier Hoenner" w:date="2014-05-30T14:52:00Z">
+              <w:pPrChange w:id="373" w:author="Xavier Hoenner" w:date="2014-05-30T14:52:00Z">
                 <w:pPr>
                   <w:keepNext/>
                   <w:keepLines/>
-                  <w:spacing w:before="200" w:line="276" w:lineRule="auto"/>
+                  <w:spacing w:before="200" w:after="200" w:line="276" w:lineRule="auto"/>
                   <w:outlineLvl w:val="4"/>
                 </w:pPr>
               </w:pPrChange>
             </w:pPr>
-            <w:del w:id="371" w:author="Xavier Hoenner" w:date="2014-05-30T14:52:00Z">
+            <w:del w:id="374" w:author="Xavier Hoenner" w:date="2014-05-30T14:52:00Z">
               <w:r>
                 <w:rPr>
                   <w:szCs w:val="24"/>
@@ -5995,9 +6026,9 @@
         <w:ind w:left="720"/>
         <w:outlineLvl w:val="1"/>
         <w:rPr>
-          <w:del w:id="372" w:author="Xavier Hoenner" w:date="2014-05-30T14:52:00Z"/>
+          <w:del w:id="375" w:author="Xavier Hoenner" w:date="2014-05-30T14:52:00Z"/>
         </w:rPr>
-        <w:pPrChange w:id="373" w:author="Xavier Hoenner" w:date="2014-05-30T14:52:00Z">
+        <w:pPrChange w:id="376" w:author="Xavier Hoenner" w:date="2014-05-30T14:52:00Z">
           <w:pPr/>
         </w:pPrChange>
       </w:pPr>
@@ -6010,13 +6041,13 @@
         <w:ind w:left="720"/>
         <w:outlineLvl w:val="1"/>
         <w:rPr>
-          <w:del w:id="374" w:author="Xavier Hoenner" w:date="2014-05-30T14:52:00Z"/>
+          <w:del w:id="377" w:author="Xavier Hoenner" w:date="2014-05-30T14:52:00Z"/>
         </w:rPr>
-        <w:pPrChange w:id="375" w:author="Xavier Hoenner" w:date="2014-05-30T14:52:00Z">
+        <w:pPrChange w:id="378" w:author="Xavier Hoenner" w:date="2014-05-30T14:52:00Z">
           <w:pPr/>
         </w:pPrChange>
       </w:pPr>
-      <w:del w:id="376" w:author="Xavier Hoenner" w:date="2014-05-30T14:52:00Z">
+      <w:del w:id="379" w:author="Xavier Hoenner" w:date="2014-05-30T14:52:00Z">
         <w:r>
           <w:rPr>
             <w:u w:val="single"/>
@@ -6028,46 +6059,6 @@
         </w:r>
         <w:r>
           <w:delText>.</w:delText>
-        </w:r>
-      </w:del>
-    </w:p>
-    <w:p>
-      <w:pPr>
-        <w:keepNext/>
-        <w:keepLines/>
-        <w:spacing w:after="0" w:line="360" w:lineRule="auto"/>
-        <w:ind w:left="720" w:hanging="1843"/>
-        <w:outlineLvl w:val="1"/>
-        <w:rPr>
-          <w:del w:id="377" w:author="Xavier Hoenner" w:date="2014-05-30T14:52:00Z"/>
-        </w:rPr>
-        <w:pPrChange w:id="378" w:author="Xavier Hoenner" w:date="2014-05-30T14:52:00Z">
-          <w:pPr>
-            <w:ind w:left="1843" w:hanging="1843"/>
-          </w:pPr>
-        </w:pPrChange>
-      </w:pPr>
-      <w:del w:id="379" w:author="Xavier Hoenner" w:date="2014-05-30T14:52:00Z">
-        <w:r>
-          <w:rPr>
-            <w:u w:val="single"/>
-          </w:rPr>
-          <w:delText>Data sorting options:</w:delText>
-        </w:r>
-        <w:r>
-          <w:delText xml:space="preserve"> None, data are already sorted by ASCENDING ‘</w:delText>
-        </w:r>
-        <w:r>
-          <w:delText>site</w:delText>
-        </w:r>
-        <w:r>
-          <w:delText>’, then ASCENDING ‘</w:delText>
-        </w:r>
-        <w:r>
-          <w:delText>code_type’</w:delText>
-        </w:r>
-        <w:r>
-          <w:delText>, and then ASCENDING ‘code_full_name’.</w:delText>
         </w:r>
       </w:del>
     </w:p>
@@ -6092,6 +6083,46 @@
           <w:rPr>
             <w:u w:val="single"/>
           </w:rPr>
+          <w:delText>Data sorting options:</w:delText>
+        </w:r>
+        <w:r>
+          <w:delText xml:space="preserve"> None, data are already sorted by ASCENDING ‘</w:delText>
+        </w:r>
+        <w:r>
+          <w:delText>site</w:delText>
+        </w:r>
+        <w:r>
+          <w:delText>’, then ASCENDING ‘</w:delText>
+        </w:r>
+        <w:r>
+          <w:delText>code_type’</w:delText>
+        </w:r>
+        <w:r>
+          <w:delText>, and then ASCENDING ‘code_full_name’.</w:delText>
+        </w:r>
+      </w:del>
+    </w:p>
+    <w:p>
+      <w:pPr>
+        <w:keepNext/>
+        <w:keepLines/>
+        <w:spacing w:after="0" w:line="360" w:lineRule="auto"/>
+        <w:ind w:left="720" w:hanging="1843"/>
+        <w:outlineLvl w:val="1"/>
+        <w:rPr>
+          <w:del w:id="383" w:author="Xavier Hoenner" w:date="2014-05-30T14:52:00Z"/>
+        </w:rPr>
+        <w:pPrChange w:id="384" w:author="Xavier Hoenner" w:date="2014-05-30T14:52:00Z">
+          <w:pPr>
+            <w:ind w:left="1843" w:hanging="1843"/>
+          </w:pPr>
+        </w:pPrChange>
+      </w:pPr>
+      <w:del w:id="385" w:author="Xavier Hoenner" w:date="2014-05-30T14:52:00Z">
+        <w:r>
+          <w:rPr>
+            <w:u w:val="single"/>
+          </w:rPr>
           <w:delText>Data grouping options:</w:delText>
         </w:r>
         <w:r>
@@ -6107,15 +6138,15 @@
         <w:ind w:left="720" w:hanging="993"/>
         <w:outlineLvl w:val="1"/>
         <w:rPr>
-          <w:del w:id="383" w:author="Xavier Hoenner" w:date="2014-05-30T14:52:00Z"/>
+          <w:del w:id="386" w:author="Xavier Hoenner" w:date="2014-05-30T14:52:00Z"/>
         </w:rPr>
-        <w:pPrChange w:id="384" w:author="Xavier Hoenner" w:date="2014-05-30T14:52:00Z">
+        <w:pPrChange w:id="387" w:author="Xavier Hoenner" w:date="2014-05-30T14:52:00Z">
           <w:pPr>
             <w:ind w:left="993" w:hanging="993"/>
           </w:pPr>
         </w:pPrChange>
       </w:pPr>
-      <w:del w:id="385" w:author="Xavier Hoenner" w:date="2014-05-30T14:52:00Z">
+      <w:del w:id="388" w:author="Xavier Hoenner" w:date="2014-05-30T14:52:00Z">
         <w:r>
           <w:rPr>
             <w:u w:val="single"/>
@@ -6189,22 +6220,22 @@
           <w:delText xml:space="preserve">Percentage of non quality controlled radial data available </w:delText>
         </w:r>
       </w:del>
-      <w:del w:id="386" w:author="Xavier Hoenner" w:date="2013-07-11T15:39:00Z">
+      <w:del w:id="389" w:author="Xavier Hoenner" w:date="2013-07-11T15:39:00Z">
         <w:r>
           <w:delText>in the ‘Opendap’ folder</w:delText>
         </w:r>
       </w:del>
-      <w:del w:id="387" w:author="Xavier Hoenner" w:date="2013-07-11T12:49:00Z">
+      <w:del w:id="390" w:author="Xavier Hoenner" w:date="2013-07-11T12:49:00Z">
         <w:r>
           <w:delText xml:space="preserve"> of the </w:delText>
         </w:r>
       </w:del>
-      <w:del w:id="388" w:author="Xavier Hoenner" w:date="2013-07-11T12:48:00Z">
+      <w:del w:id="391" w:author="Xavier Hoenner" w:date="2013-07-11T12:48:00Z">
         <w:r>
           <w:delText>Data Fabric</w:delText>
         </w:r>
       </w:del>
-      <w:del w:id="389" w:author="Xavier Hoenner" w:date="2014-05-30T14:52:00Z">
+      <w:del w:id="392" w:author="Xavier Hoenner" w:date="2014-05-30T14:52:00Z">
         <w:r>
           <w:delText>.</w:delText>
         </w:r>
@@ -6221,22 +6252,22 @@
           <w:delText xml:space="preserve">: Percentage of non quality controlled one-hour average gridded data available </w:delText>
         </w:r>
       </w:del>
-      <w:del w:id="390" w:author="Xavier Hoenner" w:date="2013-07-11T15:39:00Z">
+      <w:del w:id="393" w:author="Xavier Hoenner" w:date="2013-07-11T15:39:00Z">
         <w:r>
           <w:delText xml:space="preserve">in the ‘Opendap’ folder </w:delText>
         </w:r>
       </w:del>
-      <w:del w:id="391" w:author="Xavier Hoenner" w:date="2013-07-11T12:49:00Z">
+      <w:del w:id="394" w:author="Xavier Hoenner" w:date="2013-07-11T12:49:00Z">
         <w:r>
           <w:delText xml:space="preserve">of the Data Fabric </w:delText>
         </w:r>
       </w:del>
-      <w:del w:id="392" w:author="Xavier Hoenner" w:date="2013-07-11T15:39:00Z">
+      <w:del w:id="395" w:author="Xavier Hoenner" w:date="2013-07-11T15:39:00Z">
         <w:r>
           <w:delText>and on the IMOS portal</w:delText>
         </w:r>
       </w:del>
-      <w:del w:id="393" w:author="Xavier Hoenner" w:date="2014-05-30T14:52:00Z">
+      <w:del w:id="396" w:author="Xavier Hoenner" w:date="2014-05-30T14:52:00Z">
         <w:r>
           <w:delText>.</w:delText>
         </w:r>
@@ -6292,7 +6323,7 @@
           <w:br/>
         </w:r>
       </w:del>
-      <w:del w:id="394" w:author="Xavier Hoenner" w:date="2013-07-15T14:55:00Z">
+      <w:del w:id="397" w:author="Xavier Hoenner" w:date="2013-07-15T14:55:00Z">
         <w:r>
           <w:rPr>
             <w:b/>
@@ -6342,7 +6373,7 @@
           <w:br/>
         </w:r>
       </w:del>
-      <w:del w:id="395" w:author="Xavier Hoenner" w:date="2014-05-30T14:52:00Z">
+      <w:del w:id="398" w:author="Xavier Hoenner" w:date="2014-05-30T14:52:00Z">
         <w:r>
           <w:rPr>
             <w:b/>
@@ -6389,9 +6420,9 @@
         <w:ind w:left="720"/>
         <w:outlineLvl w:val="1"/>
         <w:rPr>
-          <w:del w:id="396" w:author="Xavier Hoenner" w:date="2014-05-30T14:52:00Z"/>
+          <w:del w:id="399" w:author="Xavier Hoenner" w:date="2014-05-30T14:52:00Z"/>
         </w:rPr>
-        <w:pPrChange w:id="397" w:author="Xavier Hoenner" w:date="2014-05-30T14:52:00Z">
+        <w:pPrChange w:id="400" w:author="Xavier Hoenner" w:date="2014-05-30T14:52:00Z">
           <w:pPr/>
         </w:pPrChange>
       </w:pPr>
@@ -6402,15 +6433,15 @@
         <w:spacing w:line="360" w:lineRule="auto"/>
         <w:ind w:left="720"/>
         <w:rPr>
-          <w:del w:id="398" w:author="Xavier Hoenner" w:date="2014-05-30T14:52:00Z"/>
+          <w:del w:id="401" w:author="Xavier Hoenner" w:date="2014-05-30T14:52:00Z"/>
         </w:rPr>
-        <w:pPrChange w:id="399" w:author="Xavier Hoenner" w:date="2014-05-30T14:52:00Z">
+        <w:pPrChange w:id="402" w:author="Xavier Hoenner" w:date="2014-05-30T14:52:00Z">
           <w:pPr>
             <w:pStyle w:val="Heading3"/>
           </w:pPr>
         </w:pPrChange>
       </w:pPr>
-      <w:del w:id="400" w:author="Xavier Hoenner" w:date="2014-05-30T14:52:00Z">
+      <w:del w:id="403" w:author="Xavier Hoenner" w:date="2014-05-30T14:52:00Z">
         <w:r>
           <w:delText>Template</w:delText>
         </w:r>
@@ -6423,7 +6454,7 @@
         <w:jc w:val="center"/>
         <w:tblLayout w:type="fixed"/>
         <w:tblLook w:val="04A0" w:firstRow="1" w:lastRow="0" w:firstColumn="1" w:lastColumn="0" w:noHBand="0" w:noVBand="1"/>
-        <w:tblPrChange w:id="401" w:author="Xavier Hoenner" w:date="2013-07-11T12:47:00Z">
+        <w:tblPrChange w:id="404" w:author="Xavier Hoenner" w:date="2013-07-11T12:47:00Z">
           <w:tblPr>
             <w:tblStyle w:val="TableGrid"/>
             <w:tblW w:w="8044" w:type="dxa"/>
@@ -6448,7 +6479,7 @@
         <w:gridCol w:w="516"/>
         <w:gridCol w:w="1384"/>
         <w:gridCol w:w="1869"/>
-        <w:tblGridChange w:id="402">
+        <w:tblGridChange w:id="405">
           <w:tblGrid>
             <w:gridCol w:w="829"/>
             <w:gridCol w:w="659"/>
@@ -6473,8 +6504,8 @@
           <w:gridAfter w:val="1"/>
           <w:wAfter w:w="1871" w:type="dxa"/>
           <w:jc w:val="center"/>
-          <w:del w:id="403" w:author="Xavier Hoenner" w:date="2013-07-11T12:47:00Z"/>
-          <w:trPrChange w:id="404" w:author="Xavier Hoenner" w:date="2013-07-11T12:47:00Z">
+          <w:del w:id="406" w:author="Xavier Hoenner" w:date="2013-07-11T12:47:00Z"/>
+          <w:trPrChange w:id="407" w:author="Xavier Hoenner" w:date="2013-07-11T12:47:00Z">
             <w:trPr>
               <w:gridAfter w:val="1"/>
               <w:jc w:val="center"/>
@@ -6485,7 +6516,7 @@
           <w:tcPr>
             <w:tcW w:w="726" w:type="dxa"/>
             <w:vAlign w:val="center"/>
-            <w:tcPrChange w:id="405" w:author="Xavier Hoenner" w:date="2013-07-11T12:47:00Z">
+            <w:tcPrChange w:id="408" w:author="Xavier Hoenner" w:date="2013-07-11T12:47:00Z">
               <w:tcPr>
                 <w:tcW w:w="967" w:type="dxa"/>
                 <w:vAlign w:val="center"/>
@@ -6501,17 +6532,17 @@
               <w:jc w:val="center"/>
               <w:outlineLvl w:val="1"/>
               <w:rPr>
-                <w:del w:id="406" w:author="Xavier Hoenner" w:date="2013-07-11T12:47:00Z"/>
+                <w:del w:id="409" w:author="Xavier Hoenner" w:date="2013-07-11T12:47:00Z"/>
                 <w:b/>
               </w:rPr>
-              <w:pPrChange w:id="407" w:author="Xavier Hoenner" w:date="2014-05-30T14:52:00Z">
+              <w:pPrChange w:id="410" w:author="Xavier Hoenner" w:date="2014-05-30T14:52:00Z">
                 <w:pPr>
                   <w:spacing w:after="200" w:line="276" w:lineRule="auto"/>
                   <w:jc w:val="center"/>
                 </w:pPr>
               </w:pPrChange>
             </w:pPr>
-            <w:del w:id="408" w:author="Xavier Hoenner" w:date="2013-07-11T12:47:00Z">
+            <w:del w:id="411" w:author="Xavier Hoenner" w:date="2013-07-11T12:47:00Z">
               <w:r>
                 <w:rPr>
                   <w:b/>
@@ -6525,7 +6556,7 @@
           <w:tcPr>
             <w:tcW w:w="585" w:type="dxa"/>
             <w:vAlign w:val="center"/>
-            <w:tcPrChange w:id="409" w:author="Xavier Hoenner" w:date="2013-07-11T12:47:00Z">
+            <w:tcPrChange w:id="412" w:author="Xavier Hoenner" w:date="2013-07-11T12:47:00Z">
               <w:tcPr>
                 <w:tcW w:w="757" w:type="dxa"/>
                 <w:vAlign w:val="center"/>
@@ -6541,17 +6572,17 @@
               <w:jc w:val="center"/>
               <w:outlineLvl w:val="1"/>
               <w:rPr>
-                <w:del w:id="410" w:author="Xavier Hoenner" w:date="2013-07-11T12:47:00Z"/>
+                <w:del w:id="413" w:author="Xavier Hoenner" w:date="2013-07-11T12:47:00Z"/>
                 <w:b/>
               </w:rPr>
-              <w:pPrChange w:id="411" w:author="Xavier Hoenner" w:date="2014-05-30T14:52:00Z">
+              <w:pPrChange w:id="414" w:author="Xavier Hoenner" w:date="2014-05-30T14:52:00Z">
                 <w:pPr>
                   <w:spacing w:after="200" w:line="276" w:lineRule="auto"/>
                   <w:jc w:val="center"/>
                 </w:pPr>
               </w:pPrChange>
             </w:pPr>
-            <w:del w:id="412" w:author="Xavier Hoenner" w:date="2013-07-11T12:47:00Z">
+            <w:del w:id="415" w:author="Xavier Hoenner" w:date="2013-07-11T12:47:00Z">
               <w:r>
                 <w:rPr>
                   <w:b/>
@@ -6566,7 +6597,7 @@
             <w:tcW w:w="587" w:type="dxa"/>
             <w:gridSpan w:val="2"/>
             <w:vAlign w:val="center"/>
-            <w:tcPrChange w:id="413" w:author="Xavier Hoenner" w:date="2013-07-11T12:47:00Z">
+            <w:tcPrChange w:id="416" w:author="Xavier Hoenner" w:date="2013-07-11T12:47:00Z">
               <w:tcPr>
                 <w:tcW w:w="757" w:type="dxa"/>
                 <w:gridSpan w:val="2"/>
@@ -6583,17 +6614,17 @@
               <w:jc w:val="center"/>
               <w:outlineLvl w:val="1"/>
               <w:rPr>
-                <w:del w:id="414" w:author="Xavier Hoenner" w:date="2013-07-11T12:47:00Z"/>
+                <w:del w:id="417" w:author="Xavier Hoenner" w:date="2013-07-11T12:47:00Z"/>
                 <w:b/>
               </w:rPr>
-              <w:pPrChange w:id="415" w:author="Xavier Hoenner" w:date="2014-05-30T14:52:00Z">
+              <w:pPrChange w:id="418" w:author="Xavier Hoenner" w:date="2014-05-30T14:52:00Z">
                 <w:pPr>
                   <w:spacing w:after="200" w:line="276" w:lineRule="auto"/>
                   <w:jc w:val="center"/>
                 </w:pPr>
               </w:pPrChange>
             </w:pPr>
-            <w:del w:id="416" w:author="Xavier Hoenner" w:date="2013-07-11T12:47:00Z">
+            <w:del w:id="419" w:author="Xavier Hoenner" w:date="2013-07-11T12:47:00Z">
               <w:r>
                 <w:rPr>
                   <w:b/>
@@ -6607,7 +6638,7 @@
           <w:tcPr>
             <w:tcW w:w="721" w:type="dxa"/>
             <w:vAlign w:val="center"/>
-            <w:tcPrChange w:id="417" w:author="Xavier Hoenner" w:date="2013-07-11T12:47:00Z">
+            <w:tcPrChange w:id="420" w:author="Xavier Hoenner" w:date="2013-07-11T12:47:00Z">
               <w:tcPr>
                 <w:tcW w:w="957" w:type="dxa"/>
                 <w:gridSpan w:val="2"/>
@@ -6624,17 +6655,17 @@
               <w:jc w:val="center"/>
               <w:outlineLvl w:val="1"/>
               <w:rPr>
-                <w:del w:id="418" w:author="Xavier Hoenner" w:date="2013-07-11T12:47:00Z"/>
+                <w:del w:id="421" w:author="Xavier Hoenner" w:date="2013-07-11T12:47:00Z"/>
                 <w:b/>
               </w:rPr>
-              <w:pPrChange w:id="419" w:author="Xavier Hoenner" w:date="2014-05-30T14:52:00Z">
+              <w:pPrChange w:id="422" w:author="Xavier Hoenner" w:date="2014-05-30T14:52:00Z">
                 <w:pPr>
                   <w:spacing w:after="200" w:line="276" w:lineRule="auto"/>
                   <w:jc w:val="center"/>
                 </w:pPr>
               </w:pPrChange>
             </w:pPr>
-            <w:del w:id="420" w:author="Xavier Hoenner" w:date="2013-07-11T12:47:00Z">
+            <w:del w:id="423" w:author="Xavier Hoenner" w:date="2013-07-11T12:47:00Z">
               <w:r>
                 <w:rPr>
                   <w:b/>
@@ -6649,7 +6680,7 @@
             <w:tcW w:w="721" w:type="dxa"/>
             <w:gridSpan w:val="2"/>
             <w:vAlign w:val="center"/>
-            <w:tcPrChange w:id="421" w:author="Xavier Hoenner" w:date="2013-07-11T12:47:00Z">
+            <w:tcPrChange w:id="424" w:author="Xavier Hoenner" w:date="2013-07-11T12:47:00Z">
               <w:tcPr>
                 <w:tcW w:w="957" w:type="dxa"/>
                 <w:vAlign w:val="center"/>
@@ -6665,17 +6696,17 @@
               <w:jc w:val="center"/>
               <w:outlineLvl w:val="1"/>
               <w:rPr>
-                <w:del w:id="422" w:author="Xavier Hoenner" w:date="2013-07-11T12:47:00Z"/>
+                <w:del w:id="425" w:author="Xavier Hoenner" w:date="2013-07-11T12:47:00Z"/>
                 <w:b/>
               </w:rPr>
-              <w:pPrChange w:id="423" w:author="Xavier Hoenner" w:date="2014-05-30T14:52:00Z">
+              <w:pPrChange w:id="426" w:author="Xavier Hoenner" w:date="2014-05-30T14:52:00Z">
                 <w:pPr>
                   <w:spacing w:after="200" w:line="276" w:lineRule="auto"/>
                   <w:jc w:val="center"/>
                 </w:pPr>
               </w:pPrChange>
             </w:pPr>
-            <w:del w:id="424" w:author="Xavier Hoenner" w:date="2013-07-11T12:47:00Z">
+            <w:del w:id="427" w:author="Xavier Hoenner" w:date="2013-07-11T12:47:00Z">
               <w:r>
                 <w:rPr>
                   <w:b/>
@@ -6690,7 +6721,7 @@
             <w:tcW w:w="751" w:type="dxa"/>
             <w:gridSpan w:val="2"/>
             <w:vAlign w:val="center"/>
-            <w:tcPrChange w:id="425" w:author="Xavier Hoenner" w:date="2013-07-11T12:47:00Z">
+            <w:tcPrChange w:id="428" w:author="Xavier Hoenner" w:date="2013-07-11T12:47:00Z">
               <w:tcPr>
                 <w:tcW w:w="988" w:type="dxa"/>
                 <w:gridSpan w:val="2"/>
@@ -6707,17 +6738,17 @@
               <w:jc w:val="center"/>
               <w:outlineLvl w:val="1"/>
               <w:rPr>
-                <w:del w:id="426" w:author="Xavier Hoenner" w:date="2013-07-11T12:47:00Z"/>
+                <w:del w:id="429" w:author="Xavier Hoenner" w:date="2013-07-11T12:47:00Z"/>
                 <w:b/>
               </w:rPr>
-              <w:pPrChange w:id="427" w:author="Xavier Hoenner" w:date="2014-05-30T14:52:00Z">
+              <w:pPrChange w:id="430" w:author="Xavier Hoenner" w:date="2014-05-30T14:52:00Z">
                 <w:pPr>
                   <w:spacing w:after="200" w:line="276" w:lineRule="auto"/>
                   <w:jc w:val="center"/>
                 </w:pPr>
               </w:pPrChange>
             </w:pPr>
-            <w:del w:id="428" w:author="Xavier Hoenner" w:date="2013-07-11T12:47:00Z">
+            <w:del w:id="431" w:author="Xavier Hoenner" w:date="2013-07-11T12:47:00Z">
               <w:r>
                 <w:rPr>
                   <w:b/>
@@ -6731,7 +6762,7 @@
           <w:tcPr>
             <w:tcW w:w="746" w:type="dxa"/>
             <w:vAlign w:val="center"/>
-            <w:tcPrChange w:id="429" w:author="Xavier Hoenner" w:date="2013-07-11T12:47:00Z">
+            <w:tcPrChange w:id="432" w:author="Xavier Hoenner" w:date="2013-07-11T12:47:00Z">
               <w:tcPr>
                 <w:tcW w:w="993" w:type="dxa"/>
                 <w:gridSpan w:val="2"/>
@@ -6748,17 +6779,17 @@
               <w:jc w:val="center"/>
               <w:outlineLvl w:val="1"/>
               <w:rPr>
-                <w:del w:id="430" w:author="Xavier Hoenner" w:date="2013-07-11T12:47:00Z"/>
+                <w:del w:id="433" w:author="Xavier Hoenner" w:date="2013-07-11T12:47:00Z"/>
                 <w:b/>
               </w:rPr>
-              <w:pPrChange w:id="431" w:author="Xavier Hoenner" w:date="2014-05-30T14:52:00Z">
+              <w:pPrChange w:id="434" w:author="Xavier Hoenner" w:date="2014-05-30T14:52:00Z">
                 <w:pPr>
                   <w:spacing w:after="200" w:line="276" w:lineRule="auto"/>
                   <w:jc w:val="center"/>
                 </w:pPr>
               </w:pPrChange>
             </w:pPr>
-            <w:del w:id="432" w:author="Xavier Hoenner" w:date="2013-07-11T12:47:00Z">
+            <w:del w:id="435" w:author="Xavier Hoenner" w:date="2013-07-11T12:47:00Z">
               <w:r>
                 <w:rPr>
                   <w:b/>
@@ -6773,7 +6804,7 @@
             <w:tcW w:w="933" w:type="dxa"/>
             <w:gridSpan w:val="2"/>
             <w:vAlign w:val="center"/>
-            <w:tcPrChange w:id="433" w:author="Xavier Hoenner" w:date="2013-07-11T12:47:00Z">
+            <w:tcPrChange w:id="436" w:author="Xavier Hoenner" w:date="2013-07-11T12:47:00Z">
               <w:tcPr>
                 <w:tcW w:w="1275" w:type="dxa"/>
                 <w:vAlign w:val="center"/>
@@ -6789,17 +6820,17 @@
               <w:jc w:val="center"/>
               <w:outlineLvl w:val="1"/>
               <w:rPr>
-                <w:del w:id="434" w:author="Xavier Hoenner" w:date="2013-07-11T12:47:00Z"/>
+                <w:del w:id="437" w:author="Xavier Hoenner" w:date="2013-07-11T12:47:00Z"/>
                 <w:b/>
               </w:rPr>
-              <w:pPrChange w:id="435" w:author="Xavier Hoenner" w:date="2014-05-30T14:52:00Z">
+              <w:pPrChange w:id="438" w:author="Xavier Hoenner" w:date="2014-05-30T14:52:00Z">
                 <w:pPr>
                   <w:spacing w:after="200" w:line="276" w:lineRule="auto"/>
                   <w:jc w:val="center"/>
                 </w:pPr>
               </w:pPrChange>
             </w:pPr>
-            <w:del w:id="436" w:author="Xavier Hoenner" w:date="2013-07-11T12:47:00Z">
+            <w:del w:id="439" w:author="Xavier Hoenner" w:date="2013-07-11T12:47:00Z">
               <w:r>
                 <w:rPr>
                   <w:b/>
@@ -6813,7 +6844,7 @@
           <w:tcPr>
             <w:tcW w:w="1252" w:type="dxa"/>
             <w:vAlign w:val="center"/>
-            <w:tcPrChange w:id="437" w:author="Xavier Hoenner" w:date="2013-07-11T12:47:00Z">
+            <w:tcPrChange w:id="440" w:author="Xavier Hoenner" w:date="2013-07-11T12:47:00Z">
               <w:tcPr>
                 <w:tcW w:w="1752" w:type="dxa"/>
                 <w:gridSpan w:val="2"/>
@@ -6830,17 +6861,17 @@
               <w:jc w:val="center"/>
               <w:outlineLvl w:val="1"/>
               <w:rPr>
-                <w:del w:id="438" w:author="Xavier Hoenner" w:date="2013-07-11T12:47:00Z"/>
+                <w:del w:id="441" w:author="Xavier Hoenner" w:date="2013-07-11T12:47:00Z"/>
                 <w:b/>
               </w:rPr>
-              <w:pPrChange w:id="439" w:author="Xavier Hoenner" w:date="2014-05-30T14:52:00Z">
+              <w:pPrChange w:id="442" w:author="Xavier Hoenner" w:date="2014-05-30T14:52:00Z">
                 <w:pPr>
                   <w:spacing w:after="200" w:line="276" w:lineRule="auto"/>
                   <w:jc w:val="center"/>
                 </w:pPr>
               </w:pPrChange>
             </w:pPr>
-            <w:del w:id="440" w:author="Xavier Hoenner" w:date="2013-07-11T12:47:00Z">
+            <w:del w:id="443" w:author="Xavier Hoenner" w:date="2013-07-11T12:47:00Z">
               <w:r>
                 <w:rPr>
                   <w:b/>
@@ -6856,8 +6887,8 @@
           <w:gridAfter w:val="1"/>
           <w:wAfter w:w="1871" w:type="dxa"/>
           <w:jc w:val="center"/>
-          <w:del w:id="441" w:author="Xavier Hoenner" w:date="2013-07-11T12:47:00Z"/>
-          <w:trPrChange w:id="442" w:author="Xavier Hoenner" w:date="2013-07-11T12:47:00Z">
+          <w:del w:id="444" w:author="Xavier Hoenner" w:date="2013-07-11T12:47:00Z"/>
+          <w:trPrChange w:id="445" w:author="Xavier Hoenner" w:date="2013-07-11T12:47:00Z">
             <w:trPr>
               <w:gridAfter w:val="1"/>
               <w:jc w:val="center"/>
@@ -6868,7 +6899,7 @@
           <w:tcPr>
             <w:tcW w:w="726" w:type="dxa"/>
             <w:vAlign w:val="center"/>
-            <w:tcPrChange w:id="443" w:author="Xavier Hoenner" w:date="2013-07-11T12:47:00Z">
+            <w:tcPrChange w:id="446" w:author="Xavier Hoenner" w:date="2013-07-11T12:47:00Z">
               <w:tcPr>
                 <w:tcW w:w="967" w:type="dxa"/>
                 <w:vAlign w:val="center"/>
@@ -6884,16 +6915,16 @@
               <w:jc w:val="center"/>
               <w:outlineLvl w:val="1"/>
               <w:rPr>
-                <w:del w:id="444" w:author="Xavier Hoenner" w:date="2013-07-11T12:47:00Z"/>
-              </w:rPr>
-              <w:pPrChange w:id="445" w:author="Xavier Hoenner" w:date="2014-05-30T14:52:00Z">
+                <w:del w:id="447" w:author="Xavier Hoenner" w:date="2013-07-11T12:47:00Z"/>
+              </w:rPr>
+              <w:pPrChange w:id="448" w:author="Xavier Hoenner" w:date="2014-05-30T14:52:00Z">
                 <w:pPr>
                   <w:spacing w:after="200" w:line="276" w:lineRule="auto"/>
                   <w:jc w:val="center"/>
                 </w:pPr>
               </w:pPrChange>
             </w:pPr>
-            <w:del w:id="446" w:author="Xavier Hoenner" w:date="2013-07-11T12:47:00Z">
+            <w:del w:id="449" w:author="Xavier Hoenner" w:date="2013-07-11T12:47:00Z">
               <w:r>
                 <w:delText>Site/Station name</w:delText>
               </w:r>
@@ -6904,7 +6935,7 @@
           <w:tcPr>
             <w:tcW w:w="585" w:type="dxa"/>
             <w:vAlign w:val="center"/>
-            <w:tcPrChange w:id="447" w:author="Xavier Hoenner" w:date="2013-07-11T12:47:00Z">
+            <w:tcPrChange w:id="450" w:author="Xavier Hoenner" w:date="2013-07-11T12:47:00Z">
               <w:tcPr>
                 <w:tcW w:w="757" w:type="dxa"/>
                 <w:vAlign w:val="center"/>
@@ -6920,16 +6951,16 @@
               <w:jc w:val="center"/>
               <w:outlineLvl w:val="1"/>
               <w:rPr>
-                <w:del w:id="448" w:author="Xavier Hoenner" w:date="2013-07-11T12:47:00Z"/>
-              </w:rPr>
-              <w:pPrChange w:id="449" w:author="Xavier Hoenner" w:date="2014-05-30T14:52:00Z">
+                <w:del w:id="451" w:author="Xavier Hoenner" w:date="2013-07-11T12:47:00Z"/>
+              </w:rPr>
+              <w:pPrChange w:id="452" w:author="Xavier Hoenner" w:date="2014-05-30T14:52:00Z">
                 <w:pPr>
                   <w:spacing w:after="200" w:line="276" w:lineRule="auto"/>
                   <w:jc w:val="center"/>
                 </w:pPr>
               </w:pPrChange>
             </w:pPr>
-            <w:del w:id="450" w:author="Xavier Hoenner" w:date="2013-07-11T12:47:00Z">
+            <w:del w:id="453" w:author="Xavier Hoenner" w:date="2013-07-11T12:47:00Z">
               <w:r>
                 <w:delText>Type</w:delText>
               </w:r>
@@ -6941,7 +6972,7 @@
             <w:tcW w:w="587" w:type="dxa"/>
             <w:gridSpan w:val="2"/>
             <w:vAlign w:val="center"/>
-            <w:tcPrChange w:id="451" w:author="Xavier Hoenner" w:date="2013-07-11T12:47:00Z">
+            <w:tcPrChange w:id="454" w:author="Xavier Hoenner" w:date="2013-07-11T12:47:00Z">
               <w:tcPr>
                 <w:tcW w:w="757" w:type="dxa"/>
                 <w:gridSpan w:val="2"/>
@@ -6958,16 +6989,16 @@
               <w:jc w:val="center"/>
               <w:outlineLvl w:val="1"/>
               <w:rPr>
-                <w:del w:id="452" w:author="Xavier Hoenner" w:date="2013-07-11T12:47:00Z"/>
-              </w:rPr>
-              <w:pPrChange w:id="453" w:author="Xavier Hoenner" w:date="2014-05-30T14:52:00Z">
+                <w:del w:id="455" w:author="Xavier Hoenner" w:date="2013-07-11T12:47:00Z"/>
+              </w:rPr>
+              <w:pPrChange w:id="456" w:author="Xavier Hoenner" w:date="2014-05-30T14:52:00Z">
                 <w:pPr>
                   <w:spacing w:after="200" w:line="276" w:lineRule="auto"/>
                   <w:jc w:val="center"/>
                 </w:pPr>
               </w:pPrChange>
             </w:pPr>
-            <w:del w:id="454" w:author="Xavier Hoenner" w:date="2013-07-11T12:47:00Z">
+            <w:del w:id="457" w:author="Xavier Hoenner" w:date="2013-07-11T12:47:00Z">
               <w:r>
                 <w:delText>Start</w:delText>
               </w:r>
@@ -6978,7 +7009,7 @@
           <w:tcPr>
             <w:tcW w:w="721" w:type="dxa"/>
             <w:vAlign w:val="center"/>
-            <w:tcPrChange w:id="455" w:author="Xavier Hoenner" w:date="2013-07-11T12:47:00Z">
+            <w:tcPrChange w:id="458" w:author="Xavier Hoenner" w:date="2013-07-11T12:47:00Z">
               <w:tcPr>
                 <w:tcW w:w="957" w:type="dxa"/>
                 <w:gridSpan w:val="2"/>
@@ -6995,16 +7026,16 @@
               <w:jc w:val="center"/>
               <w:outlineLvl w:val="1"/>
               <w:rPr>
-                <w:del w:id="456" w:author="Xavier Hoenner" w:date="2013-07-11T12:47:00Z"/>
-              </w:rPr>
-              <w:pPrChange w:id="457" w:author="Xavier Hoenner" w:date="2014-05-30T14:52:00Z">
+                <w:del w:id="459" w:author="Xavier Hoenner" w:date="2013-07-11T12:47:00Z"/>
+              </w:rPr>
+              <w:pPrChange w:id="460" w:author="Xavier Hoenner" w:date="2014-05-30T14:52:00Z">
                 <w:pPr>
                   <w:spacing w:after="200" w:line="276" w:lineRule="auto"/>
                   <w:jc w:val="center"/>
                 </w:pPr>
               </w:pPrChange>
             </w:pPr>
-            <w:del w:id="458" w:author="Xavier Hoenner" w:date="2013-07-11T12:47:00Z">
+            <w:del w:id="461" w:author="Xavier Hoenner" w:date="2013-07-11T12:47:00Z">
               <w:r>
                 <w:delText>% non QC’d radial</w:delText>
               </w:r>
@@ -7016,7 +7047,7 @@
             <w:tcW w:w="721" w:type="dxa"/>
             <w:gridSpan w:val="2"/>
             <w:vAlign w:val="center"/>
-            <w:tcPrChange w:id="459" w:author="Xavier Hoenner" w:date="2013-07-11T12:47:00Z">
+            <w:tcPrChange w:id="462" w:author="Xavier Hoenner" w:date="2013-07-11T12:47:00Z">
               <w:tcPr>
                 <w:tcW w:w="957" w:type="dxa"/>
                 <w:vAlign w:val="center"/>
@@ -7032,16 +7063,16 @@
               <w:jc w:val="center"/>
               <w:outlineLvl w:val="1"/>
               <w:rPr>
-                <w:del w:id="460" w:author="Xavier Hoenner" w:date="2013-07-11T12:47:00Z"/>
-              </w:rPr>
-              <w:pPrChange w:id="461" w:author="Xavier Hoenner" w:date="2014-05-30T14:52:00Z">
+                <w:del w:id="463" w:author="Xavier Hoenner" w:date="2013-07-11T12:47:00Z"/>
+              </w:rPr>
+              <w:pPrChange w:id="464" w:author="Xavier Hoenner" w:date="2014-05-30T14:52:00Z">
                 <w:pPr>
                   <w:spacing w:after="200" w:line="276" w:lineRule="auto"/>
                   <w:jc w:val="center"/>
                 </w:pPr>
               </w:pPrChange>
             </w:pPr>
-            <w:del w:id="462" w:author="Xavier Hoenner" w:date="2013-07-11T12:47:00Z">
+            <w:del w:id="465" w:author="Xavier Hoenner" w:date="2013-07-11T12:47:00Z">
               <w:r>
                 <w:delText>% non QC’d grid</w:delText>
               </w:r>
@@ -7053,7 +7084,7 @@
             <w:tcW w:w="751" w:type="dxa"/>
             <w:gridSpan w:val="2"/>
             <w:vAlign w:val="center"/>
-            <w:tcPrChange w:id="463" w:author="Xavier Hoenner" w:date="2013-07-11T12:47:00Z">
+            <w:tcPrChange w:id="466" w:author="Xavier Hoenner" w:date="2013-07-11T12:47:00Z">
               <w:tcPr>
                 <w:tcW w:w="988" w:type="dxa"/>
                 <w:gridSpan w:val="2"/>
@@ -7070,16 +7101,16 @@
               <w:jc w:val="center"/>
               <w:outlineLvl w:val="1"/>
               <w:rPr>
-                <w:del w:id="464" w:author="Xavier Hoenner" w:date="2013-07-11T12:47:00Z"/>
-              </w:rPr>
-              <w:pPrChange w:id="465" w:author="Xavier Hoenner" w:date="2014-05-30T14:52:00Z">
+                <w:del w:id="467" w:author="Xavier Hoenner" w:date="2013-07-11T12:47:00Z"/>
+              </w:rPr>
+              <w:pPrChange w:id="468" w:author="Xavier Hoenner" w:date="2014-05-30T14:52:00Z">
                 <w:pPr>
                   <w:spacing w:after="200" w:line="276" w:lineRule="auto"/>
                   <w:jc w:val="center"/>
                 </w:pPr>
               </w:pPrChange>
             </w:pPr>
-            <w:del w:id="466" w:author="Xavier Hoenner" w:date="2013-07-11T12:47:00Z">
+            <w:del w:id="469" w:author="Xavier Hoenner" w:date="2013-07-11T12:47:00Z">
               <w:r>
                 <w:delText>% QC’d radial</w:delText>
               </w:r>
@@ -7090,7 +7121,7 @@
           <w:tcPr>
             <w:tcW w:w="746" w:type="dxa"/>
             <w:vAlign w:val="center"/>
-            <w:tcPrChange w:id="467" w:author="Xavier Hoenner" w:date="2013-07-11T12:47:00Z">
+            <w:tcPrChange w:id="470" w:author="Xavier Hoenner" w:date="2013-07-11T12:47:00Z">
               <w:tcPr>
                 <w:tcW w:w="993" w:type="dxa"/>
                 <w:gridSpan w:val="2"/>
@@ -7107,16 +7138,16 @@
               <w:jc w:val="center"/>
               <w:outlineLvl w:val="1"/>
               <w:rPr>
-                <w:del w:id="468" w:author="Xavier Hoenner" w:date="2013-07-11T12:47:00Z"/>
-              </w:rPr>
-              <w:pPrChange w:id="469" w:author="Xavier Hoenner" w:date="2014-05-30T14:52:00Z">
+                <w:del w:id="471" w:author="Xavier Hoenner" w:date="2013-07-11T12:47:00Z"/>
+              </w:rPr>
+              <w:pPrChange w:id="472" w:author="Xavier Hoenner" w:date="2014-05-30T14:52:00Z">
                 <w:pPr>
                   <w:spacing w:after="200" w:line="276" w:lineRule="auto"/>
                   <w:jc w:val="center"/>
                 </w:pPr>
               </w:pPrChange>
             </w:pPr>
-            <w:del w:id="470" w:author="Xavier Hoenner" w:date="2013-07-11T12:47:00Z">
+            <w:del w:id="473" w:author="Xavier Hoenner" w:date="2013-07-11T12:47:00Z">
               <w:r>
                 <w:delText>% QC’d grid</w:delText>
               </w:r>
@@ -7128,7 +7159,7 @@
             <w:tcW w:w="933" w:type="dxa"/>
             <w:gridSpan w:val="2"/>
             <w:vAlign w:val="center"/>
-            <w:tcPrChange w:id="471" w:author="Xavier Hoenner" w:date="2013-07-11T12:47:00Z">
+            <w:tcPrChange w:id="474" w:author="Xavier Hoenner" w:date="2013-07-11T12:47:00Z">
               <w:tcPr>
                 <w:tcW w:w="1275" w:type="dxa"/>
                 <w:vAlign w:val="center"/>
@@ -7144,16 +7175,16 @@
               <w:jc w:val="center"/>
               <w:outlineLvl w:val="1"/>
               <w:rPr>
-                <w:del w:id="472" w:author="Xavier Hoenner" w:date="2013-07-11T12:47:00Z"/>
-              </w:rPr>
-              <w:pPrChange w:id="473" w:author="Xavier Hoenner" w:date="2014-05-30T14:52:00Z">
+                <w:del w:id="475" w:author="Xavier Hoenner" w:date="2013-07-11T12:47:00Z"/>
+              </w:rPr>
+              <w:pPrChange w:id="476" w:author="Xavier Hoenner" w:date="2014-05-30T14:52:00Z">
                 <w:pPr>
                   <w:spacing w:after="200" w:line="276" w:lineRule="auto"/>
                   <w:jc w:val="center"/>
                 </w:pPr>
               </w:pPrChange>
             </w:pPr>
-            <w:del w:id="474" w:author="Xavier Hoenner" w:date="2013-07-11T12:47:00Z">
+            <w:del w:id="477" w:author="Xavier Hoenner" w:date="2013-07-11T12:47:00Z">
               <w:r>
                 <w:delText>Time coverage (days)</w:delText>
               </w:r>
@@ -7164,7 +7195,7 @@
           <w:tcPr>
             <w:tcW w:w="1252" w:type="dxa"/>
             <w:vAlign w:val="center"/>
-            <w:tcPrChange w:id="475" w:author="Xavier Hoenner" w:date="2013-07-11T12:47:00Z">
+            <w:tcPrChange w:id="478" w:author="Xavier Hoenner" w:date="2013-07-11T12:47:00Z">
               <w:tcPr>
                 <w:tcW w:w="1752" w:type="dxa"/>
                 <w:gridSpan w:val="2"/>
@@ -7181,16 +7212,16 @@
               <w:jc w:val="center"/>
               <w:outlineLvl w:val="1"/>
               <w:rPr>
-                <w:del w:id="476" w:author="Xavier Hoenner" w:date="2013-07-11T12:47:00Z"/>
-              </w:rPr>
-              <w:pPrChange w:id="477" w:author="Xavier Hoenner" w:date="2014-05-30T14:52:00Z">
+                <w:del w:id="479" w:author="Xavier Hoenner" w:date="2013-07-11T12:47:00Z"/>
+              </w:rPr>
+              <w:pPrChange w:id="480" w:author="Xavier Hoenner" w:date="2014-05-30T14:52:00Z">
                 <w:pPr>
                   <w:spacing w:after="200" w:line="276" w:lineRule="auto"/>
                   <w:jc w:val="center"/>
                 </w:pPr>
               </w:pPrChange>
             </w:pPr>
-            <w:del w:id="478" w:author="Xavier Hoenner" w:date="2013-07-11T12:47:00Z">
+            <w:del w:id="481" w:author="Xavier Hoenner" w:date="2013-07-11T12:47:00Z">
               <w:r>
                 <w:delText>Time to upload data (days)</w:delText>
               </w:r>
@@ -7203,8 +7234,8 @@
           <w:gridAfter w:val="1"/>
           <w:wAfter w:w="1871" w:type="dxa"/>
           <w:jc w:val="center"/>
-          <w:del w:id="479" w:author="Xavier Hoenner" w:date="2013-07-11T12:47:00Z"/>
-          <w:trPrChange w:id="480" w:author="Xavier Hoenner" w:date="2013-07-11T12:47:00Z">
+          <w:del w:id="482" w:author="Xavier Hoenner" w:date="2013-07-11T12:47:00Z"/>
+          <w:trPrChange w:id="483" w:author="Xavier Hoenner" w:date="2013-07-11T12:47:00Z">
             <w:trPr>
               <w:gridAfter w:val="1"/>
               <w:jc w:val="center"/>
@@ -7217,7 +7248,7 @@
             <w:gridSpan w:val="13"/>
             <w:shd w:val="clear" w:color="auto" w:fill="595959" w:themeFill="text1" w:themeFillTint="A6"/>
             <w:vAlign w:val="center"/>
-            <w:tcPrChange w:id="481" w:author="Xavier Hoenner" w:date="2013-07-11T12:47:00Z">
+            <w:tcPrChange w:id="484" w:author="Xavier Hoenner" w:date="2013-07-11T12:47:00Z">
               <w:tcPr>
                 <w:tcW w:w="9403" w:type="dxa"/>
                 <w:gridSpan w:val="14"/>
@@ -7235,16 +7266,16 @@
               <w:jc w:val="center"/>
               <w:outlineLvl w:val="1"/>
               <w:rPr>
-                <w:del w:id="482" w:author="Xavier Hoenner" w:date="2013-07-11T12:47:00Z"/>
-              </w:rPr>
-              <w:pPrChange w:id="483" w:author="Xavier Hoenner" w:date="2014-05-30T14:52:00Z">
+                <w:del w:id="485" w:author="Xavier Hoenner" w:date="2013-07-11T12:47:00Z"/>
+              </w:rPr>
+              <w:pPrChange w:id="486" w:author="Xavier Hoenner" w:date="2014-05-30T14:52:00Z">
                 <w:pPr>
                   <w:spacing w:after="200" w:line="276" w:lineRule="auto"/>
                   <w:jc w:val="center"/>
                 </w:pPr>
               </w:pPrChange>
             </w:pPr>
-            <w:del w:id="484" w:author="Xavier Hoenner" w:date="2013-07-11T12:47:00Z">
+            <w:del w:id="487" w:author="Xavier Hoenner" w:date="2013-07-11T12:47:00Z">
               <w:r>
                 <w:delText>Headers = ‘site’</w:delText>
               </w:r>
@@ -7257,8 +7288,8 @@
           <w:gridAfter w:val="1"/>
           <w:wAfter w:w="1871" w:type="dxa"/>
           <w:jc w:val="center"/>
-          <w:del w:id="485" w:author="Xavier Hoenner" w:date="2013-07-11T12:47:00Z"/>
-          <w:trPrChange w:id="486" w:author="Xavier Hoenner" w:date="2013-07-11T12:47:00Z">
+          <w:del w:id="488" w:author="Xavier Hoenner" w:date="2013-07-11T12:47:00Z"/>
+          <w:trPrChange w:id="489" w:author="Xavier Hoenner" w:date="2013-07-11T12:47:00Z">
             <w:trPr>
               <w:gridAfter w:val="1"/>
               <w:jc w:val="center"/>
@@ -7269,40 +7300,9 @@
           <w:tcPr>
             <w:tcW w:w="726" w:type="dxa"/>
             <w:vAlign w:val="center"/>
-            <w:tcPrChange w:id="487" w:author="Xavier Hoenner" w:date="2013-07-11T12:47:00Z">
+            <w:tcPrChange w:id="490" w:author="Xavier Hoenner" w:date="2013-07-11T12:47:00Z">
               <w:tcPr>
                 <w:tcW w:w="967" w:type="dxa"/>
-                <w:vAlign w:val="center"/>
-              </w:tcPr>
-            </w:tcPrChange>
-          </w:tcPr>
-          <w:p>
-            <w:pPr>
-              <w:keepNext/>
-              <w:keepLines/>
-              <w:spacing w:line="360" w:lineRule="auto"/>
-              <w:ind w:left="720"/>
-              <w:jc w:val="center"/>
-              <w:outlineLvl w:val="1"/>
-              <w:rPr>
-                <w:del w:id="488" w:author="Xavier Hoenner" w:date="2013-07-11T12:47:00Z"/>
-              </w:rPr>
-              <w:pPrChange w:id="489" w:author="Xavier Hoenner" w:date="2014-05-30T14:52:00Z">
-                <w:pPr>
-                  <w:spacing w:after="200" w:line="276" w:lineRule="auto"/>
-                  <w:jc w:val="center"/>
-                </w:pPr>
-              </w:pPrChange>
-            </w:pPr>
-          </w:p>
-        </w:tc>
-        <w:tc>
-          <w:tcPr>
-            <w:tcW w:w="585" w:type="dxa"/>
-            <w:vAlign w:val="center"/>
-            <w:tcPrChange w:id="490" w:author="Xavier Hoenner" w:date="2013-07-11T12:47:00Z">
-              <w:tcPr>
-                <w:tcW w:w="757" w:type="dxa"/>
                 <w:vAlign w:val="center"/>
               </w:tcPr>
             </w:tcPrChange>
@@ -7329,10 +7329,41 @@
         </w:tc>
         <w:tc>
           <w:tcPr>
+            <w:tcW w:w="585" w:type="dxa"/>
+            <w:vAlign w:val="center"/>
+            <w:tcPrChange w:id="493" w:author="Xavier Hoenner" w:date="2013-07-11T12:47:00Z">
+              <w:tcPr>
+                <w:tcW w:w="757" w:type="dxa"/>
+                <w:vAlign w:val="center"/>
+              </w:tcPr>
+            </w:tcPrChange>
+          </w:tcPr>
+          <w:p>
+            <w:pPr>
+              <w:keepNext/>
+              <w:keepLines/>
+              <w:spacing w:line="360" w:lineRule="auto"/>
+              <w:ind w:left="720"/>
+              <w:jc w:val="center"/>
+              <w:outlineLvl w:val="1"/>
+              <w:rPr>
+                <w:del w:id="494" w:author="Xavier Hoenner" w:date="2013-07-11T12:47:00Z"/>
+              </w:rPr>
+              <w:pPrChange w:id="495" w:author="Xavier Hoenner" w:date="2014-05-30T14:52:00Z">
+                <w:pPr>
+                  <w:spacing w:after="200" w:line="276" w:lineRule="auto"/>
+                  <w:jc w:val="center"/>
+                </w:pPr>
+              </w:pPrChange>
+            </w:pPr>
+          </w:p>
+        </w:tc>
+        <w:tc>
+          <w:tcPr>
             <w:tcW w:w="587" w:type="dxa"/>
             <w:gridSpan w:val="2"/>
             <w:vAlign w:val="center"/>
-            <w:tcPrChange w:id="493" w:author="Xavier Hoenner" w:date="2013-07-11T12:47:00Z">
+            <w:tcPrChange w:id="496" w:author="Xavier Hoenner" w:date="2013-07-11T12:47:00Z">
               <w:tcPr>
                 <w:tcW w:w="757" w:type="dxa"/>
                 <w:gridSpan w:val="2"/>
@@ -7349,9 +7380,9 @@
               <w:jc w:val="center"/>
               <w:outlineLvl w:val="1"/>
               <w:rPr>
-                <w:del w:id="494" w:author="Xavier Hoenner" w:date="2013-07-11T12:47:00Z"/>
-              </w:rPr>
-              <w:pPrChange w:id="495" w:author="Xavier Hoenner" w:date="2014-05-30T14:52:00Z">
+                <w:del w:id="497" w:author="Xavier Hoenner" w:date="2013-07-11T12:47:00Z"/>
+              </w:rPr>
+              <w:pPrChange w:id="498" w:author="Xavier Hoenner" w:date="2014-05-30T14:52:00Z">
                 <w:pPr>
                   <w:spacing w:after="200" w:line="276" w:lineRule="auto"/>
                   <w:jc w:val="center"/>
@@ -7364,7 +7395,7 @@
           <w:tcPr>
             <w:tcW w:w="721" w:type="dxa"/>
             <w:vAlign w:val="center"/>
-            <w:tcPrChange w:id="496" w:author="Xavier Hoenner" w:date="2013-07-11T12:47:00Z">
+            <w:tcPrChange w:id="499" w:author="Xavier Hoenner" w:date="2013-07-11T12:47:00Z">
               <w:tcPr>
                 <w:tcW w:w="957" w:type="dxa"/>
                 <w:gridSpan w:val="2"/>
@@ -7381,38 +7412,6 @@
               <w:jc w:val="center"/>
               <w:outlineLvl w:val="1"/>
               <w:rPr>
-                <w:del w:id="497" w:author="Xavier Hoenner" w:date="2013-07-11T12:47:00Z"/>
-              </w:rPr>
-              <w:pPrChange w:id="498" w:author="Xavier Hoenner" w:date="2014-05-30T14:52:00Z">
-                <w:pPr>
-                  <w:spacing w:after="200" w:line="276" w:lineRule="auto"/>
-                  <w:jc w:val="center"/>
-                </w:pPr>
-              </w:pPrChange>
-            </w:pPr>
-          </w:p>
-        </w:tc>
-        <w:tc>
-          <w:tcPr>
-            <w:tcW w:w="721" w:type="dxa"/>
-            <w:gridSpan w:val="2"/>
-            <w:vAlign w:val="center"/>
-            <w:tcPrChange w:id="499" w:author="Xavier Hoenner" w:date="2013-07-11T12:47:00Z">
-              <w:tcPr>
-                <w:tcW w:w="957" w:type="dxa"/>
-                <w:vAlign w:val="center"/>
-              </w:tcPr>
-            </w:tcPrChange>
-          </w:tcPr>
-          <w:p>
-            <w:pPr>
-              <w:keepNext/>
-              <w:keepLines/>
-              <w:spacing w:line="360" w:lineRule="auto"/>
-              <w:ind w:left="720"/>
-              <w:jc w:val="center"/>
-              <w:outlineLvl w:val="1"/>
-              <w:rPr>
                 <w:del w:id="500" w:author="Xavier Hoenner" w:date="2013-07-11T12:47:00Z"/>
               </w:rPr>
               <w:pPrChange w:id="501" w:author="Xavier Hoenner" w:date="2014-05-30T14:52:00Z">
@@ -7426,10 +7425,42 @@
         </w:tc>
         <w:tc>
           <w:tcPr>
+            <w:tcW w:w="721" w:type="dxa"/>
+            <w:gridSpan w:val="2"/>
+            <w:vAlign w:val="center"/>
+            <w:tcPrChange w:id="502" w:author="Xavier Hoenner" w:date="2013-07-11T12:47:00Z">
+              <w:tcPr>
+                <w:tcW w:w="957" w:type="dxa"/>
+                <w:vAlign w:val="center"/>
+              </w:tcPr>
+            </w:tcPrChange>
+          </w:tcPr>
+          <w:p>
+            <w:pPr>
+              <w:keepNext/>
+              <w:keepLines/>
+              <w:spacing w:line="360" w:lineRule="auto"/>
+              <w:ind w:left="720"/>
+              <w:jc w:val="center"/>
+              <w:outlineLvl w:val="1"/>
+              <w:rPr>
+                <w:del w:id="503" w:author="Xavier Hoenner" w:date="2013-07-11T12:47:00Z"/>
+              </w:rPr>
+              <w:pPrChange w:id="504" w:author="Xavier Hoenner" w:date="2014-05-30T14:52:00Z">
+                <w:pPr>
+                  <w:spacing w:after="200" w:line="276" w:lineRule="auto"/>
+                  <w:jc w:val="center"/>
+                </w:pPr>
+              </w:pPrChange>
+            </w:pPr>
+          </w:p>
+        </w:tc>
+        <w:tc>
+          <w:tcPr>
             <w:tcW w:w="751" w:type="dxa"/>
             <w:gridSpan w:val="2"/>
             <w:vAlign w:val="center"/>
-            <w:tcPrChange w:id="502" w:author="Xavier Hoenner" w:date="2013-07-11T12:47:00Z">
+            <w:tcPrChange w:id="505" w:author="Xavier Hoenner" w:date="2013-07-11T12:47:00Z">
               <w:tcPr>
                 <w:tcW w:w="988" w:type="dxa"/>
                 <w:gridSpan w:val="2"/>
@@ -7446,9 +7477,9 @@
               <w:jc w:val="center"/>
               <w:outlineLvl w:val="1"/>
               <w:rPr>
-                <w:del w:id="503" w:author="Xavier Hoenner" w:date="2013-07-11T12:47:00Z"/>
-              </w:rPr>
-              <w:pPrChange w:id="504" w:author="Xavier Hoenner" w:date="2014-05-30T14:52:00Z">
+                <w:del w:id="506" w:author="Xavier Hoenner" w:date="2013-07-11T12:47:00Z"/>
+              </w:rPr>
+              <w:pPrChange w:id="507" w:author="Xavier Hoenner" w:date="2014-05-30T14:52:00Z">
                 <w:pPr>
                   <w:spacing w:after="200" w:line="276" w:lineRule="auto"/>
                   <w:jc w:val="center"/>
@@ -7461,7 +7492,7 @@
           <w:tcPr>
             <w:tcW w:w="746" w:type="dxa"/>
             <w:vAlign w:val="center"/>
-            <w:tcPrChange w:id="505" w:author="Xavier Hoenner" w:date="2013-07-11T12:47:00Z">
+            <w:tcPrChange w:id="508" w:author="Xavier Hoenner" w:date="2013-07-11T12:47:00Z">
               <w:tcPr>
                 <w:tcW w:w="993" w:type="dxa"/>
                 <w:gridSpan w:val="2"/>
@@ -7478,36 +7509,6 @@
               <w:jc w:val="center"/>
               <w:outlineLvl w:val="1"/>
               <w:rPr>
-                <w:del w:id="506" w:author="Xavier Hoenner" w:date="2013-07-11T12:47:00Z"/>
-              </w:rPr>
-              <w:pPrChange w:id="507" w:author="Xavier Hoenner" w:date="2014-05-30T14:52:00Z">
-                <w:pPr>
-                  <w:spacing w:after="200" w:line="276" w:lineRule="auto"/>
-                  <w:jc w:val="center"/>
-                </w:pPr>
-              </w:pPrChange>
-            </w:pPr>
-          </w:p>
-        </w:tc>
-        <w:tc>
-          <w:tcPr>
-            <w:tcW w:w="933" w:type="dxa"/>
-            <w:gridSpan w:val="2"/>
-            <w:tcPrChange w:id="508" w:author="Xavier Hoenner" w:date="2013-07-11T12:47:00Z">
-              <w:tcPr>
-                <w:tcW w:w="1275" w:type="dxa"/>
-              </w:tcPr>
-            </w:tcPrChange>
-          </w:tcPr>
-          <w:p>
-            <w:pPr>
-              <w:keepNext/>
-              <w:keepLines/>
-              <w:spacing w:line="360" w:lineRule="auto"/>
-              <w:ind w:left="720"/>
-              <w:jc w:val="center"/>
-              <w:outlineLvl w:val="1"/>
-              <w:rPr>
                 <w:del w:id="509" w:author="Xavier Hoenner" w:date="2013-07-11T12:47:00Z"/>
               </w:rPr>
               <w:pPrChange w:id="510" w:author="Xavier Hoenner" w:date="2014-05-30T14:52:00Z">
@@ -7521,11 +7522,11 @@
         </w:tc>
         <w:tc>
           <w:tcPr>
-            <w:tcW w:w="1252" w:type="dxa"/>
+            <w:tcW w:w="933" w:type="dxa"/>
+            <w:gridSpan w:val="2"/>
             <w:tcPrChange w:id="511" w:author="Xavier Hoenner" w:date="2013-07-11T12:47:00Z">
               <w:tcPr>
-                <w:tcW w:w="1752" w:type="dxa"/>
-                <w:gridSpan w:val="2"/>
+                <w:tcW w:w="1275" w:type="dxa"/>
               </w:tcPr>
             </w:tcPrChange>
           </w:tcPr>
@@ -7549,11 +7550,41 @@
             </w:pPr>
           </w:p>
         </w:tc>
+        <w:tc>
+          <w:tcPr>
+            <w:tcW w:w="1252" w:type="dxa"/>
+            <w:tcPrChange w:id="514" w:author="Xavier Hoenner" w:date="2013-07-11T12:47:00Z">
+              <w:tcPr>
+                <w:tcW w:w="1752" w:type="dxa"/>
+                <w:gridSpan w:val="2"/>
+              </w:tcPr>
+            </w:tcPrChange>
+          </w:tcPr>
+          <w:p>
+            <w:pPr>
+              <w:keepNext/>
+              <w:keepLines/>
+              <w:spacing w:line="360" w:lineRule="auto"/>
+              <w:ind w:left="720"/>
+              <w:jc w:val="center"/>
+              <w:outlineLvl w:val="1"/>
+              <w:rPr>
+                <w:del w:id="515" w:author="Xavier Hoenner" w:date="2013-07-11T12:47:00Z"/>
+              </w:rPr>
+              <w:pPrChange w:id="516" w:author="Xavier Hoenner" w:date="2014-05-30T14:52:00Z">
+                <w:pPr>
+                  <w:spacing w:after="200" w:line="276" w:lineRule="auto"/>
+                  <w:jc w:val="center"/>
+                </w:pPr>
+              </w:pPrChange>
+            </w:pPr>
+          </w:p>
+        </w:tc>
       </w:tr>
       <w:tr>
         <w:trPr>
           <w:jc w:val="center"/>
-          <w:ins w:id="514" w:author="Xavier Hoenner" w:date="2014-05-30T14:52:00Z"/>
+          <w:ins w:id="517" w:author="Xavier Hoenner" w:date="2014-05-30T14:52:00Z"/>
         </w:trPr>
         <w:tc>
           <w:tcPr>
@@ -7565,11 +7596,11 @@
             <w:pPr>
               <w:jc w:val="center"/>
               <w:rPr>
-                <w:ins w:id="515" w:author="Xavier Hoenner" w:date="2014-05-30T14:52:00Z"/>
+                <w:ins w:id="518" w:author="Xavier Hoenner" w:date="2014-05-30T14:52:00Z"/>
                 <w:b/>
               </w:rPr>
             </w:pPr>
-            <w:ins w:id="516" w:author="Xavier Hoenner" w:date="2014-05-30T14:52:00Z">
+            <w:ins w:id="519" w:author="Xavier Hoenner" w:date="2014-05-30T14:52:00Z">
               <w:r>
                 <w:rPr>
                   <w:b/>
@@ -7589,11 +7620,11 @@
             <w:pPr>
               <w:jc w:val="center"/>
               <w:rPr>
-                <w:ins w:id="517" w:author="Xavier Hoenner" w:date="2014-05-30T14:52:00Z"/>
+                <w:ins w:id="520" w:author="Xavier Hoenner" w:date="2014-05-30T14:52:00Z"/>
                 <w:b/>
               </w:rPr>
             </w:pPr>
-            <w:ins w:id="518" w:author="Xavier Hoenner" w:date="2014-05-30T14:52:00Z">
+            <w:ins w:id="521" w:author="Xavier Hoenner" w:date="2014-05-30T14:52:00Z">
               <w:r>
                 <w:rPr>
                   <w:b/>
@@ -7613,11 +7644,11 @@
             <w:pPr>
               <w:jc w:val="center"/>
               <w:rPr>
-                <w:ins w:id="519" w:author="Xavier Hoenner" w:date="2014-05-30T14:52:00Z"/>
+                <w:ins w:id="522" w:author="Xavier Hoenner" w:date="2014-05-30T14:52:00Z"/>
                 <w:b/>
               </w:rPr>
             </w:pPr>
-            <w:ins w:id="520" w:author="Xavier Hoenner" w:date="2014-05-30T14:52:00Z">
+            <w:ins w:id="523" w:author="Xavier Hoenner" w:date="2014-05-30T14:52:00Z">
               <w:r>
                 <w:rPr>
                   <w:b/>
@@ -7637,11 +7668,11 @@
             <w:pPr>
               <w:jc w:val="center"/>
               <w:rPr>
-                <w:ins w:id="521" w:author="Xavier Hoenner" w:date="2014-05-30T14:52:00Z"/>
+                <w:ins w:id="524" w:author="Xavier Hoenner" w:date="2014-05-30T14:52:00Z"/>
                 <w:b/>
               </w:rPr>
             </w:pPr>
-            <w:ins w:id="522" w:author="Xavier Hoenner" w:date="2014-05-30T14:52:00Z">
+            <w:ins w:id="525" w:author="Xavier Hoenner" w:date="2014-05-30T14:52:00Z">
               <w:r>
                 <w:rPr>
                   <w:b/>
@@ -7661,11 +7692,11 @@
             <w:pPr>
               <w:jc w:val="center"/>
               <w:rPr>
-                <w:ins w:id="523" w:author="Xavier Hoenner" w:date="2014-05-30T14:52:00Z"/>
+                <w:ins w:id="526" w:author="Xavier Hoenner" w:date="2014-05-30T14:52:00Z"/>
                 <w:b/>
               </w:rPr>
             </w:pPr>
-            <w:ins w:id="524" w:author="Xavier Hoenner" w:date="2014-05-30T14:52:00Z">
+            <w:ins w:id="527" w:author="Xavier Hoenner" w:date="2014-05-30T14:52:00Z">
               <w:r>
                 <w:rPr>
                   <w:b/>
@@ -7684,11 +7715,11 @@
             <w:pPr>
               <w:jc w:val="center"/>
               <w:rPr>
-                <w:ins w:id="525" w:author="Xavier Hoenner" w:date="2014-05-30T14:52:00Z"/>
+                <w:ins w:id="528" w:author="Xavier Hoenner" w:date="2014-05-30T14:52:00Z"/>
                 <w:b/>
               </w:rPr>
             </w:pPr>
-            <w:ins w:id="526" w:author="Xavier Hoenner" w:date="2014-06-02T16:00:00Z">
+            <w:ins w:id="529" w:author="Xavier Hoenner" w:date="2014-06-02T16:00:00Z">
               <w:r>
                 <w:rPr>
                   <w:b/>
@@ -7696,9 +7727,7 @@
                 <w:t>monthly</w:t>
               </w:r>
             </w:ins>
-            <w:bookmarkStart w:id="527" w:name="_GoBack"/>
-            <w:bookmarkEnd w:id="527"/>
-            <w:ins w:id="528" w:author="Xavier Hoenner" w:date="2014-05-30T14:52:00Z">
+            <w:ins w:id="530" w:author="Xavier Hoenner" w:date="2014-05-30T14:52:00Z">
               <w:r>
                 <w:rPr>
                   <w:b/>
@@ -7712,7 +7741,7 @@
       <w:tr>
         <w:trPr>
           <w:jc w:val="center"/>
-          <w:ins w:id="529" w:author="Xavier Hoenner" w:date="2014-05-30T14:52:00Z"/>
+          <w:ins w:id="531" w:author="Xavier Hoenner" w:date="2014-05-30T14:52:00Z"/>
         </w:trPr>
         <w:tc>
           <w:tcPr>
@@ -7724,10 +7753,10 @@
             <w:pPr>
               <w:jc w:val="center"/>
               <w:rPr>
-                <w:ins w:id="530" w:author="Xavier Hoenner" w:date="2014-05-30T14:52:00Z"/>
-              </w:rPr>
-            </w:pPr>
-            <w:ins w:id="531" w:author="Xavier Hoenner" w:date="2014-05-30T14:52:00Z">
+                <w:ins w:id="532" w:author="Xavier Hoenner" w:date="2014-05-30T14:52:00Z"/>
+              </w:rPr>
+            </w:pPr>
+            <w:ins w:id="533" w:author="Xavier Hoenner" w:date="2014-05-30T14:52:00Z">
               <w:r>
                 <w:t>Date</w:t>
               </w:r>
@@ -7744,10 +7773,10 @@
             <w:pPr>
               <w:jc w:val="center"/>
               <w:rPr>
-                <w:ins w:id="532" w:author="Xavier Hoenner" w:date="2014-05-30T14:52:00Z"/>
-              </w:rPr>
-            </w:pPr>
-            <w:ins w:id="533" w:author="Xavier Hoenner" w:date="2014-05-30T14:52:00Z">
+                <w:ins w:id="534" w:author="Xavier Hoenner" w:date="2014-05-30T14:52:00Z"/>
+              </w:rPr>
+            </w:pPr>
+            <w:ins w:id="535" w:author="Xavier Hoenner" w:date="2014-05-30T14:52:00Z">
               <w:r>
                 <w:t># files</w:t>
               </w:r>
@@ -7764,10 +7793,10 @@
             <w:pPr>
               <w:jc w:val="center"/>
               <w:rPr>
-                <w:ins w:id="534" w:author="Xavier Hoenner" w:date="2014-05-30T14:52:00Z"/>
-              </w:rPr>
-            </w:pPr>
-            <w:ins w:id="535" w:author="Xavier Hoenner" w:date="2014-05-30T14:52:00Z">
+                <w:ins w:id="536" w:author="Xavier Hoenner" w:date="2014-05-30T14:52:00Z"/>
+              </w:rPr>
+            </w:pPr>
+            <w:ins w:id="537" w:author="Xavier Hoenner" w:date="2014-05-30T14:52:00Z">
               <w:r>
                 <w:t>Start</w:t>
               </w:r>
@@ -7784,10 +7813,10 @@
             <w:pPr>
               <w:jc w:val="center"/>
               <w:rPr>
-                <w:ins w:id="536" w:author="Xavier Hoenner" w:date="2014-05-30T14:52:00Z"/>
-              </w:rPr>
-            </w:pPr>
-            <w:ins w:id="537" w:author="Xavier Hoenner" w:date="2014-05-30T14:52:00Z">
+                <w:ins w:id="538" w:author="Xavier Hoenner" w:date="2014-05-30T14:52:00Z"/>
+              </w:rPr>
+            </w:pPr>
+            <w:ins w:id="539" w:author="Xavier Hoenner" w:date="2014-05-30T14:52:00Z">
               <w:r>
                 <w:t>End</w:t>
               </w:r>
@@ -7804,10 +7833,10 @@
             <w:pPr>
               <w:jc w:val="center"/>
               <w:rPr>
-                <w:ins w:id="538" w:author="Xavier Hoenner" w:date="2014-05-30T14:52:00Z"/>
-              </w:rPr>
-            </w:pPr>
-            <w:ins w:id="539" w:author="Xavier Hoenner" w:date="2014-05-30T14:52:00Z">
+                <w:ins w:id="540" w:author="Xavier Hoenner" w:date="2014-05-30T14:52:00Z"/>
+              </w:rPr>
+            </w:pPr>
+            <w:ins w:id="541" w:author="Xavier Hoenner" w:date="2014-05-30T14:52:00Z">
               <w:r>
                 <w:t>Time coverage (days)</w:t>
               </w:r>
@@ -7823,10 +7852,10 @@
             <w:pPr>
               <w:jc w:val="center"/>
               <w:rPr>
-                <w:ins w:id="540" w:author="Xavier Hoenner" w:date="2014-05-30T14:52:00Z"/>
-              </w:rPr>
-            </w:pPr>
-            <w:ins w:id="541" w:author="Xavier Hoenner" w:date="2014-05-30T14:52:00Z">
+                <w:ins w:id="542" w:author="Xavier Hoenner" w:date="2014-05-30T14:52:00Z"/>
+              </w:rPr>
+            </w:pPr>
+            <w:ins w:id="543" w:author="Xavier Hoenner" w:date="2014-05-30T14:52:00Z">
               <w:r>
                 <w:t>% coverage</w:t>
               </w:r>
@@ -7837,7 +7866,7 @@
       <w:tr>
         <w:trPr>
           <w:jc w:val="center"/>
-          <w:ins w:id="542" w:author="Xavier Hoenner" w:date="2014-05-30T14:52:00Z"/>
+          <w:ins w:id="544" w:author="Xavier Hoenner" w:date="2014-05-30T14:52:00Z"/>
         </w:trPr>
         <w:tc>
           <w:tcPr>
@@ -7850,10 +7879,10 @@
             <w:pPr>
               <w:jc w:val="center"/>
               <w:rPr>
-                <w:ins w:id="543" w:author="Xavier Hoenner" w:date="2014-05-30T14:52:00Z"/>
-              </w:rPr>
-            </w:pPr>
-            <w:ins w:id="544" w:author="Xavier Hoenner" w:date="2014-05-30T14:52:00Z">
+                <w:ins w:id="545" w:author="Xavier Hoenner" w:date="2014-05-30T14:52:00Z"/>
+              </w:rPr>
+            </w:pPr>
+            <w:ins w:id="546" w:author="Xavier Hoenner" w:date="2014-05-30T14:52:00Z">
               <w:r>
                 <w:t xml:space="preserve">Headers: </w:t>
               </w:r>
@@ -7873,7 +7902,7 @@
       <w:tr>
         <w:trPr>
           <w:jc w:val="center"/>
-          <w:ins w:id="545" w:author="Xavier Hoenner" w:date="2014-05-30T14:52:00Z"/>
+          <w:ins w:id="547" w:author="Xavier Hoenner" w:date="2014-05-30T14:52:00Z"/>
         </w:trPr>
         <w:tc>
           <w:tcPr>
@@ -7885,10 +7914,10 @@
           <w:p>
             <w:pPr>
               <w:rPr>
-                <w:ins w:id="546" w:author="Xavier Hoenner" w:date="2014-05-30T14:52:00Z"/>
-              </w:rPr>
-            </w:pPr>
-            <w:ins w:id="547" w:author="Xavier Hoenner" w:date="2014-05-30T14:52:00Z">
+                <w:ins w:id="548" w:author="Xavier Hoenner" w:date="2014-05-30T14:52:00Z"/>
+              </w:rPr>
+            </w:pPr>
+            <w:ins w:id="549" w:author="Xavier Hoenner" w:date="2014-05-30T14:52:00Z">
               <w:r>
                 <w:t>Sub-headers: ‘site’</w:t>
               </w:r>
@@ -7899,7 +7928,7 @@
       <w:tr>
         <w:trPr>
           <w:jc w:val="center"/>
-          <w:ins w:id="548" w:author="Xavier Hoenner" w:date="2014-05-30T14:52:00Z"/>
+          <w:ins w:id="550" w:author="Xavier Hoenner" w:date="2014-05-30T14:52:00Z"/>
         </w:trPr>
         <w:tc>
           <w:tcPr>
@@ -7911,7 +7940,7 @@
             <w:pPr>
               <w:jc w:val="center"/>
               <w:rPr>
-                <w:ins w:id="549" w:author="Xavier Hoenner" w:date="2014-05-30T14:52:00Z"/>
+                <w:ins w:id="551" w:author="Xavier Hoenner" w:date="2014-05-30T14:52:00Z"/>
               </w:rPr>
             </w:pPr>
           </w:p>
@@ -7926,7 +7955,7 @@
             <w:pPr>
               <w:jc w:val="center"/>
               <w:rPr>
-                <w:ins w:id="550" w:author="Xavier Hoenner" w:date="2014-05-30T14:52:00Z"/>
+                <w:ins w:id="552" w:author="Xavier Hoenner" w:date="2014-05-30T14:52:00Z"/>
               </w:rPr>
             </w:pPr>
           </w:p>
@@ -7941,7 +7970,7 @@
             <w:pPr>
               <w:jc w:val="center"/>
               <w:rPr>
-                <w:ins w:id="551" w:author="Xavier Hoenner" w:date="2014-05-30T14:52:00Z"/>
+                <w:ins w:id="553" w:author="Xavier Hoenner" w:date="2014-05-30T14:52:00Z"/>
               </w:rPr>
             </w:pPr>
           </w:p>
@@ -7956,7 +7985,7 @@
             <w:pPr>
               <w:jc w:val="center"/>
               <w:rPr>
-                <w:ins w:id="552" w:author="Xavier Hoenner" w:date="2014-05-30T14:52:00Z"/>
+                <w:ins w:id="554" w:author="Xavier Hoenner" w:date="2014-05-30T14:52:00Z"/>
               </w:rPr>
             </w:pPr>
           </w:p>
@@ -7971,7 +8000,7 @@
             <w:pPr>
               <w:jc w:val="center"/>
               <w:rPr>
-                <w:ins w:id="553" w:author="Xavier Hoenner" w:date="2014-05-30T14:52:00Z"/>
+                <w:ins w:id="555" w:author="Xavier Hoenner" w:date="2014-05-30T14:52:00Z"/>
               </w:rPr>
             </w:pPr>
           </w:p>
@@ -7985,7 +8014,7 @@
             <w:pPr>
               <w:jc w:val="center"/>
               <w:rPr>
-                <w:ins w:id="554" w:author="Xavier Hoenner" w:date="2014-05-30T14:52:00Z"/>
+                <w:ins w:id="556" w:author="Xavier Hoenner" w:date="2014-05-30T14:52:00Z"/>
               </w:rPr>
             </w:pPr>
           </w:p>
@@ -8001,7 +8030,7 @@
         <w:rPr>
           <w:szCs w:val="24"/>
         </w:rPr>
-        <w:pPrChange w:id="555" w:author="Xavier Hoenner" w:date="2014-05-30T14:52:00Z">
+        <w:pPrChange w:id="557" w:author="Xavier Hoenner" w:date="2014-05-30T14:52:00Z">
           <w:pPr/>
         </w:pPrChange>
       </w:pPr>
@@ -8076,32 +8105,32 @@
     <w:r>
       <w:t xml:space="preserve">ACORN – Report templates – </w:t>
     </w:r>
-    <w:del w:id="556" w:author="Xavier Hoenner" w:date="2013-07-11T10:43:00Z">
+    <w:del w:id="558" w:author="Xavier Hoenner" w:date="2013-07-11T10:43:00Z">
       <w:r>
         <w:delText>05</w:delText>
       </w:r>
     </w:del>
-    <w:ins w:id="557" w:author="Xavier Hoenner" w:date="2014-05-30T14:15:00Z">
+    <w:ins w:id="559" w:author="Xavier Hoenner" w:date="2014-05-30T14:15:00Z">
       <w:r>
         <w:t>30/05</w:t>
       </w:r>
     </w:ins>
-    <w:del w:id="558" w:author="Xavier Hoenner" w:date="2013-07-11T10:44:00Z">
+    <w:del w:id="560" w:author="Xavier Hoenner" w:date="2013-07-11T10:44:00Z">
       <w:r>
         <w:delText>/06/</w:delText>
       </w:r>
     </w:del>
-    <w:ins w:id="559" w:author="Xavier Hoenner" w:date="2013-07-11T10:44:00Z">
+    <w:ins w:id="561" w:author="Xavier Hoenner" w:date="2013-07-11T10:44:00Z">
       <w:r>
         <w:t>/</w:t>
       </w:r>
     </w:ins>
-    <w:del w:id="560" w:author="Xavier Hoenner" w:date="2014-05-30T14:15:00Z">
+    <w:del w:id="562" w:author="Xavier Hoenner" w:date="2014-05-30T14:15:00Z">
       <w:r>
         <w:delText>2013</w:delText>
       </w:r>
     </w:del>
-    <w:ins w:id="561" w:author="Xavier Hoenner" w:date="2014-05-30T14:15:00Z">
+    <w:ins w:id="563" w:author="Xavier Hoenner" w:date="2014-05-30T14:15:00Z">
       <w:r>
         <w:t>2014</w:t>
       </w:r>

</xml_diff>